<commit_message>
Sending updated excel for homework submission and related files
</commit_message>
<xml_diff>
--- a/KickStarter_Campaign_Report.docx
+++ b/KickStarter_Campaign_Report.docx
@@ -9,8 +9,15 @@
     </w:p>
     <w:p/>
     <w:p>
+      <w:pPr>
+        <w:pStyle w:val="ListParagraph"/>
+        <w:numPr>
+          <w:ilvl w:val="0"/>
+          <w:numId w:val="1"/>
+        </w:numPr>
+      </w:pPr>
       <w:r>
-        <w:t>1. Given the provided data, what are three conclusions we can draw about Kickstarter campaigns?</w:t>
+        <w:t>Given the provided data, what are three conclusions we can draw about Kickstarter campaigns?</w:t>
       </w:r>
     </w:p>
     <w:p>
@@ -23,6 +30,1770 @@
         <w:t>3. What are some other possible tables and/or graphs that we could create?</w:t>
       </w:r>
     </w:p>
+    <w:p/>
+    <w:p/>
+    <w:p/>
+    <w:p>
+      <w:pPr>
+        <w:pStyle w:val="Heading1"/>
+      </w:pPr>
+    </w:p>
+    <w:p>
+      <w:pPr>
+        <w:pStyle w:val="Heading1"/>
+      </w:pPr>
+      <w:r>
+        <w:t>Statistical Analysis</w:t>
+      </w:r>
+    </w:p>
+    <w:p/>
+    <w:tbl>
+      <w:tblPr>
+        <w:tblW w:w="6660" w:type="dxa"/>
+        <w:tblLook w:val="04A0" w:firstRow="1" w:lastRow="0" w:firstColumn="1" w:lastColumn="0" w:noHBand="0" w:noVBand="1"/>
+      </w:tblPr>
+      <w:tblGrid>
+        <w:gridCol w:w="2980"/>
+        <w:gridCol w:w="1460"/>
+        <w:gridCol w:w="1260"/>
+        <w:gridCol w:w="960"/>
+      </w:tblGrid>
+      <w:tr>
+        <w:trPr>
+          <w:trHeight w:val="294"/>
+        </w:trPr>
+        <w:tc>
+          <w:tcPr>
+            <w:tcW w:w="2980" w:type="dxa"/>
+            <w:tcBorders>
+              <w:top w:val="nil"/>
+              <w:left w:val="nil"/>
+              <w:bottom w:val="nil"/>
+              <w:right w:val="nil"/>
+            </w:tcBorders>
+            <w:shd w:val="clear" w:color="auto" w:fill="auto"/>
+            <w:noWrap/>
+            <w:vAlign w:val="bottom"/>
+            <w:hideMark/>
+          </w:tcPr>
+          <w:p>
+            <w:pPr>
+              <w:spacing w:after="0" w:line="240" w:lineRule="auto"/>
+              <w:rPr>
+                <w:rFonts w:ascii="Times New Roman" w:eastAsia="Times New Roman" w:hAnsi="Times New Roman" w:cs="Times New Roman"/>
+                <w:sz w:val="24"/>
+                <w:szCs w:val="24"/>
+              </w:rPr>
+            </w:pPr>
+          </w:p>
+        </w:tc>
+        <w:tc>
+          <w:tcPr>
+            <w:tcW w:w="1460" w:type="dxa"/>
+            <w:tcBorders>
+              <w:top w:val="nil"/>
+              <w:left w:val="nil"/>
+              <w:bottom w:val="nil"/>
+              <w:right w:val="nil"/>
+            </w:tcBorders>
+            <w:shd w:val="clear" w:color="auto" w:fill="auto"/>
+            <w:noWrap/>
+            <w:vAlign w:val="bottom"/>
+            <w:hideMark/>
+          </w:tcPr>
+          <w:p>
+            <w:pPr>
+              <w:spacing w:after="0" w:line="240" w:lineRule="auto"/>
+              <w:rPr>
+                <w:rFonts w:ascii="Times New Roman" w:eastAsia="Times New Roman" w:hAnsi="Times New Roman" w:cs="Times New Roman"/>
+                <w:sz w:val="20"/>
+                <w:szCs w:val="20"/>
+              </w:rPr>
+            </w:pPr>
+          </w:p>
+        </w:tc>
+        <w:tc>
+          <w:tcPr>
+            <w:tcW w:w="1260" w:type="dxa"/>
+            <w:tcBorders>
+              <w:top w:val="nil"/>
+              <w:left w:val="nil"/>
+              <w:bottom w:val="nil"/>
+              <w:right w:val="nil"/>
+            </w:tcBorders>
+            <w:shd w:val="clear" w:color="auto" w:fill="auto"/>
+            <w:noWrap/>
+            <w:vAlign w:val="bottom"/>
+            <w:hideMark/>
+          </w:tcPr>
+          <w:p>
+            <w:pPr>
+              <w:spacing w:after="0" w:line="240" w:lineRule="auto"/>
+              <w:rPr>
+                <w:rFonts w:ascii="Times New Roman" w:eastAsia="Times New Roman" w:hAnsi="Times New Roman" w:cs="Times New Roman"/>
+                <w:sz w:val="20"/>
+                <w:szCs w:val="20"/>
+              </w:rPr>
+            </w:pPr>
+          </w:p>
+        </w:tc>
+        <w:tc>
+          <w:tcPr>
+            <w:tcW w:w="960" w:type="dxa"/>
+            <w:tcBorders>
+              <w:top w:val="nil"/>
+              <w:left w:val="nil"/>
+              <w:bottom w:val="nil"/>
+              <w:right w:val="nil"/>
+            </w:tcBorders>
+            <w:shd w:val="clear" w:color="auto" w:fill="auto"/>
+            <w:noWrap/>
+            <w:vAlign w:val="bottom"/>
+            <w:hideMark/>
+          </w:tcPr>
+          <w:p>
+            <w:pPr>
+              <w:spacing w:after="0" w:line="240" w:lineRule="auto"/>
+              <w:rPr>
+                <w:rFonts w:ascii="Times New Roman" w:eastAsia="Times New Roman" w:hAnsi="Times New Roman" w:cs="Times New Roman"/>
+                <w:sz w:val="20"/>
+                <w:szCs w:val="20"/>
+              </w:rPr>
+            </w:pPr>
+          </w:p>
+        </w:tc>
+      </w:tr>
+      <w:tr>
+        <w:trPr>
+          <w:trHeight w:val="342"/>
+        </w:trPr>
+        <w:tc>
+          <w:tcPr>
+            <w:tcW w:w="6660" w:type="dxa"/>
+            <w:gridSpan w:val="4"/>
+            <w:tcBorders>
+              <w:top w:val="single" w:sz="12" w:space="0" w:color="auto"/>
+              <w:left w:val="single" w:sz="12" w:space="0" w:color="auto"/>
+              <w:bottom w:val="nil"/>
+              <w:right w:val="single" w:sz="12" w:space="0" w:color="000000"/>
+            </w:tcBorders>
+            <w:shd w:val="clear" w:color="auto" w:fill="auto"/>
+            <w:noWrap/>
+            <w:vAlign w:val="bottom"/>
+            <w:hideMark/>
+          </w:tcPr>
+          <w:p>
+            <w:pPr>
+              <w:spacing w:after="0" w:line="240" w:lineRule="auto"/>
+              <w:jc w:val="center"/>
+              <w:rPr>
+                <w:rFonts w:ascii="Calibri" w:eastAsia="Times New Roman" w:hAnsi="Calibri" w:cs="Calibri"/>
+                <w:b/>
+                <w:bCs/>
+                <w:color w:val="44546A"/>
+                <w:sz w:val="26"/>
+                <w:szCs w:val="26"/>
+              </w:rPr>
+            </w:pPr>
+            <w:r>
+              <w:rPr>
+                <w:rFonts w:ascii="Calibri" w:eastAsia="Times New Roman" w:hAnsi="Calibri" w:cs="Calibri"/>
+                <w:b/>
+                <w:bCs/>
+                <w:color w:val="44546A"/>
+                <w:sz w:val="26"/>
+                <w:szCs w:val="26"/>
+              </w:rPr>
+              <w:t>Backers Per Campaign</w:t>
+            </w:r>
+          </w:p>
+        </w:tc>
+      </w:tr>
+      <w:tr>
+        <w:trPr>
+          <w:trHeight w:val="288"/>
+        </w:trPr>
+        <w:tc>
+          <w:tcPr>
+            <w:tcW w:w="2980" w:type="dxa"/>
+            <w:tcBorders>
+              <w:top w:val="nil"/>
+              <w:left w:val="single" w:sz="12" w:space="0" w:color="auto"/>
+              <w:bottom w:val="nil"/>
+              <w:right w:val="nil"/>
+            </w:tcBorders>
+            <w:shd w:val="clear" w:color="auto" w:fill="auto"/>
+            <w:noWrap/>
+            <w:vAlign w:val="bottom"/>
+            <w:hideMark/>
+          </w:tcPr>
+          <w:p>
+            <w:pPr>
+              <w:spacing w:after="0" w:line="240" w:lineRule="auto"/>
+              <w:rPr>
+                <w:rFonts w:ascii="Calibri" w:eastAsia="Times New Roman" w:hAnsi="Calibri" w:cs="Calibri"/>
+                <w:color w:val="000000"/>
+              </w:rPr>
+            </w:pPr>
+            <w:r>
+              <w:rPr>
+                <w:rFonts w:ascii="Calibri" w:eastAsia="Times New Roman" w:hAnsi="Calibri" w:cs="Calibri"/>
+                <w:color w:val="000000"/>
+              </w:rPr>
+              <w:t> </w:t>
+            </w:r>
+          </w:p>
+        </w:tc>
+        <w:tc>
+          <w:tcPr>
+            <w:tcW w:w="1460" w:type="dxa"/>
+            <w:tcBorders>
+              <w:top w:val="nil"/>
+              <w:left w:val="nil"/>
+              <w:bottom w:val="nil"/>
+              <w:right w:val="nil"/>
+            </w:tcBorders>
+            <w:shd w:val="clear" w:color="auto" w:fill="auto"/>
+            <w:noWrap/>
+            <w:vAlign w:val="bottom"/>
+            <w:hideMark/>
+          </w:tcPr>
+          <w:p>
+            <w:pPr>
+              <w:spacing w:after="0" w:line="240" w:lineRule="auto"/>
+              <w:rPr>
+                <w:rFonts w:ascii="Calibri" w:eastAsia="Times New Roman" w:hAnsi="Calibri" w:cs="Calibri"/>
+                <w:color w:val="000000"/>
+              </w:rPr>
+            </w:pPr>
+          </w:p>
+        </w:tc>
+        <w:tc>
+          <w:tcPr>
+            <w:tcW w:w="1260" w:type="dxa"/>
+            <w:tcBorders>
+              <w:top w:val="nil"/>
+              <w:left w:val="nil"/>
+              <w:bottom w:val="nil"/>
+              <w:right w:val="nil"/>
+            </w:tcBorders>
+            <w:shd w:val="clear" w:color="auto" w:fill="auto"/>
+            <w:noWrap/>
+            <w:vAlign w:val="bottom"/>
+            <w:hideMark/>
+          </w:tcPr>
+          <w:p>
+            <w:pPr>
+              <w:spacing w:after="0" w:line="240" w:lineRule="auto"/>
+              <w:rPr>
+                <w:rFonts w:ascii="Times New Roman" w:eastAsia="Times New Roman" w:hAnsi="Times New Roman" w:cs="Times New Roman"/>
+                <w:sz w:val="20"/>
+                <w:szCs w:val="20"/>
+              </w:rPr>
+            </w:pPr>
+          </w:p>
+        </w:tc>
+        <w:tc>
+          <w:tcPr>
+            <w:tcW w:w="960" w:type="dxa"/>
+            <w:tcBorders>
+              <w:top w:val="nil"/>
+              <w:left w:val="nil"/>
+              <w:bottom w:val="nil"/>
+              <w:right w:val="single" w:sz="12" w:space="0" w:color="auto"/>
+            </w:tcBorders>
+            <w:shd w:val="clear" w:color="auto" w:fill="auto"/>
+            <w:noWrap/>
+            <w:vAlign w:val="bottom"/>
+            <w:hideMark/>
+          </w:tcPr>
+          <w:p>
+            <w:pPr>
+              <w:spacing w:after="0" w:line="240" w:lineRule="auto"/>
+              <w:rPr>
+                <w:rFonts w:ascii="Calibri" w:eastAsia="Times New Roman" w:hAnsi="Calibri" w:cs="Calibri"/>
+                <w:color w:val="000000"/>
+              </w:rPr>
+            </w:pPr>
+            <w:r>
+              <w:rPr>
+                <w:rFonts w:ascii="Calibri" w:eastAsia="Times New Roman" w:hAnsi="Calibri" w:cs="Calibri"/>
+                <w:color w:val="000000"/>
+              </w:rPr>
+              <w:t> </w:t>
+            </w:r>
+          </w:p>
+        </w:tc>
+      </w:tr>
+      <w:tr>
+        <w:trPr>
+          <w:trHeight w:val="288"/>
+        </w:trPr>
+        <w:tc>
+          <w:tcPr>
+            <w:tcW w:w="2980" w:type="dxa"/>
+            <w:tcBorders>
+              <w:top w:val="nil"/>
+              <w:left w:val="single" w:sz="12" w:space="0" w:color="auto"/>
+              <w:bottom w:val="nil"/>
+              <w:right w:val="nil"/>
+            </w:tcBorders>
+            <w:shd w:val="clear" w:color="auto" w:fill="auto"/>
+            <w:noWrap/>
+            <w:vAlign w:val="bottom"/>
+            <w:hideMark/>
+          </w:tcPr>
+          <w:p>
+            <w:pPr>
+              <w:spacing w:after="0" w:line="240" w:lineRule="auto"/>
+              <w:jc w:val="center"/>
+              <w:rPr>
+                <w:rFonts w:ascii="Calibri" w:eastAsia="Times New Roman" w:hAnsi="Calibri" w:cs="Calibri"/>
+                <w:b/>
+                <w:bCs/>
+                <w:color w:val="44546A"/>
+              </w:rPr>
+            </w:pPr>
+            <w:r>
+              <w:rPr>
+                <w:rFonts w:ascii="Calibri" w:eastAsia="Times New Roman" w:hAnsi="Calibri" w:cs="Calibri"/>
+                <w:b/>
+                <w:bCs/>
+                <w:color w:val="44546A"/>
+              </w:rPr>
+              <w:t> </w:t>
+            </w:r>
+          </w:p>
+        </w:tc>
+        <w:tc>
+          <w:tcPr>
+            <w:tcW w:w="1460" w:type="dxa"/>
+            <w:tcBorders>
+              <w:top w:val="nil"/>
+              <w:left w:val="nil"/>
+              <w:bottom w:val="nil"/>
+              <w:right w:val="nil"/>
+            </w:tcBorders>
+            <w:shd w:val="clear" w:color="auto" w:fill="auto"/>
+            <w:noWrap/>
+            <w:vAlign w:val="bottom"/>
+            <w:hideMark/>
+          </w:tcPr>
+          <w:p>
+            <w:pPr>
+              <w:spacing w:after="0" w:line="240" w:lineRule="auto"/>
+              <w:jc w:val="right"/>
+              <w:rPr>
+                <w:rFonts w:ascii="Calibri" w:eastAsia="Times New Roman" w:hAnsi="Calibri" w:cs="Calibri"/>
+                <w:b/>
+                <w:bCs/>
+                <w:color w:val="44546A"/>
+                <w:u w:val="single"/>
+              </w:rPr>
+            </w:pPr>
+            <w:r>
+              <w:rPr>
+                <w:rFonts w:ascii="Calibri" w:eastAsia="Times New Roman" w:hAnsi="Calibri" w:cs="Calibri"/>
+                <w:b/>
+                <w:bCs/>
+                <w:color w:val="44546A"/>
+                <w:u w:val="single"/>
+              </w:rPr>
+              <w:t>Overall</w:t>
+            </w:r>
+          </w:p>
+        </w:tc>
+        <w:tc>
+          <w:tcPr>
+            <w:tcW w:w="1260" w:type="dxa"/>
+            <w:tcBorders>
+              <w:top w:val="nil"/>
+              <w:left w:val="nil"/>
+              <w:bottom w:val="nil"/>
+              <w:right w:val="nil"/>
+            </w:tcBorders>
+            <w:shd w:val="clear" w:color="auto" w:fill="auto"/>
+            <w:noWrap/>
+            <w:vAlign w:val="bottom"/>
+            <w:hideMark/>
+          </w:tcPr>
+          <w:p>
+            <w:pPr>
+              <w:spacing w:after="0" w:line="240" w:lineRule="auto"/>
+              <w:jc w:val="right"/>
+              <w:rPr>
+                <w:rFonts w:ascii="Calibri" w:eastAsia="Times New Roman" w:hAnsi="Calibri" w:cs="Calibri"/>
+                <w:b/>
+                <w:bCs/>
+                <w:color w:val="44546A"/>
+                <w:u w:val="single"/>
+              </w:rPr>
+            </w:pPr>
+            <w:r>
+              <w:rPr>
+                <w:rFonts w:ascii="Calibri" w:eastAsia="Times New Roman" w:hAnsi="Calibri" w:cs="Calibri"/>
+                <w:b/>
+                <w:bCs/>
+                <w:color w:val="44546A"/>
+                <w:u w:val="single"/>
+              </w:rPr>
+              <w:t>Successful</w:t>
+            </w:r>
+          </w:p>
+        </w:tc>
+        <w:tc>
+          <w:tcPr>
+            <w:tcW w:w="960" w:type="dxa"/>
+            <w:tcBorders>
+              <w:top w:val="nil"/>
+              <w:left w:val="nil"/>
+              <w:bottom w:val="nil"/>
+              <w:right w:val="single" w:sz="12" w:space="0" w:color="auto"/>
+            </w:tcBorders>
+            <w:shd w:val="clear" w:color="auto" w:fill="auto"/>
+            <w:noWrap/>
+            <w:vAlign w:val="bottom"/>
+            <w:hideMark/>
+          </w:tcPr>
+          <w:p>
+            <w:pPr>
+              <w:spacing w:after="0" w:line="240" w:lineRule="auto"/>
+              <w:jc w:val="right"/>
+              <w:rPr>
+                <w:rFonts w:ascii="Calibri" w:eastAsia="Times New Roman" w:hAnsi="Calibri" w:cs="Calibri"/>
+                <w:b/>
+                <w:bCs/>
+                <w:color w:val="44546A"/>
+                <w:u w:val="single"/>
+              </w:rPr>
+            </w:pPr>
+            <w:r>
+              <w:rPr>
+                <w:rFonts w:ascii="Calibri" w:eastAsia="Times New Roman" w:hAnsi="Calibri" w:cs="Calibri"/>
+                <w:b/>
+                <w:bCs/>
+                <w:color w:val="44546A"/>
+                <w:u w:val="single"/>
+              </w:rPr>
+              <w:t>Failed</w:t>
+            </w:r>
+          </w:p>
+        </w:tc>
+      </w:tr>
+      <w:tr>
+        <w:trPr>
+          <w:trHeight w:val="288"/>
+        </w:trPr>
+        <w:tc>
+          <w:tcPr>
+            <w:tcW w:w="2980" w:type="dxa"/>
+            <w:tcBorders>
+              <w:top w:val="nil"/>
+              <w:left w:val="single" w:sz="12" w:space="0" w:color="auto"/>
+              <w:bottom w:val="nil"/>
+              <w:right w:val="nil"/>
+            </w:tcBorders>
+            <w:shd w:val="clear" w:color="auto" w:fill="auto"/>
+            <w:noWrap/>
+            <w:vAlign w:val="bottom"/>
+            <w:hideMark/>
+          </w:tcPr>
+          <w:p>
+            <w:pPr>
+              <w:spacing w:after="0" w:line="240" w:lineRule="auto"/>
+              <w:ind w:firstLineChars="200" w:firstLine="440"/>
+              <w:rPr>
+                <w:rFonts w:ascii="Calibri" w:eastAsia="Times New Roman" w:hAnsi="Calibri" w:cs="Calibri"/>
+                <w:color w:val="000000"/>
+              </w:rPr>
+            </w:pPr>
+            <w:r>
+              <w:rPr>
+                <w:rFonts w:ascii="Calibri" w:eastAsia="Times New Roman" w:hAnsi="Calibri" w:cs="Calibri"/>
+                <w:color w:val="000000"/>
+              </w:rPr>
+              <w:t>Mean</w:t>
+            </w:r>
+          </w:p>
+        </w:tc>
+        <w:tc>
+          <w:tcPr>
+            <w:tcW w:w="1460" w:type="dxa"/>
+            <w:tcBorders>
+              <w:top w:val="nil"/>
+              <w:left w:val="nil"/>
+              <w:bottom w:val="nil"/>
+              <w:right w:val="nil"/>
+            </w:tcBorders>
+            <w:shd w:val="clear" w:color="auto" w:fill="auto"/>
+            <w:noWrap/>
+            <w:vAlign w:val="bottom"/>
+            <w:hideMark/>
+          </w:tcPr>
+          <w:p>
+            <w:pPr>
+              <w:spacing w:after="0" w:line="240" w:lineRule="auto"/>
+              <w:jc w:val="right"/>
+              <w:rPr>
+                <w:rFonts w:ascii="Calibri" w:eastAsia="Times New Roman" w:hAnsi="Calibri" w:cs="Calibri"/>
+                <w:color w:val="000000"/>
+              </w:rPr>
+            </w:pPr>
+            <w:r>
+              <w:rPr>
+                <w:rFonts w:ascii="Calibri" w:eastAsia="Times New Roman" w:hAnsi="Calibri" w:cs="Calibri"/>
+                <w:color w:val="000000"/>
+              </w:rPr>
+              <w:t>112.6</w:t>
+            </w:r>
+          </w:p>
+        </w:tc>
+        <w:tc>
+          <w:tcPr>
+            <w:tcW w:w="1260" w:type="dxa"/>
+            <w:tcBorders>
+              <w:top w:val="nil"/>
+              <w:left w:val="nil"/>
+              <w:bottom w:val="nil"/>
+              <w:right w:val="nil"/>
+            </w:tcBorders>
+            <w:shd w:val="clear" w:color="auto" w:fill="auto"/>
+            <w:noWrap/>
+            <w:vAlign w:val="bottom"/>
+            <w:hideMark/>
+          </w:tcPr>
+          <w:p>
+            <w:pPr>
+              <w:spacing w:after="0" w:line="240" w:lineRule="auto"/>
+              <w:jc w:val="right"/>
+              <w:rPr>
+                <w:rFonts w:ascii="Calibri" w:eastAsia="Times New Roman" w:hAnsi="Calibri" w:cs="Calibri"/>
+                <w:color w:val="000000"/>
+              </w:rPr>
+            </w:pPr>
+            <w:r>
+              <w:rPr>
+                <w:rFonts w:ascii="Calibri" w:eastAsia="Times New Roman" w:hAnsi="Calibri" w:cs="Calibri"/>
+                <w:color w:val="000000"/>
+              </w:rPr>
+              <w:t>194.4</w:t>
+            </w:r>
+          </w:p>
+        </w:tc>
+        <w:tc>
+          <w:tcPr>
+            <w:tcW w:w="960" w:type="dxa"/>
+            <w:tcBorders>
+              <w:top w:val="nil"/>
+              <w:left w:val="nil"/>
+              <w:bottom w:val="nil"/>
+              <w:right w:val="single" w:sz="12" w:space="0" w:color="auto"/>
+            </w:tcBorders>
+            <w:shd w:val="clear" w:color="auto" w:fill="auto"/>
+            <w:noWrap/>
+            <w:vAlign w:val="bottom"/>
+            <w:hideMark/>
+          </w:tcPr>
+          <w:p>
+            <w:pPr>
+              <w:spacing w:after="0" w:line="240" w:lineRule="auto"/>
+              <w:jc w:val="right"/>
+              <w:rPr>
+                <w:rFonts w:ascii="Calibri" w:eastAsia="Times New Roman" w:hAnsi="Calibri" w:cs="Calibri"/>
+                <w:color w:val="000000"/>
+              </w:rPr>
+            </w:pPr>
+            <w:r>
+              <w:rPr>
+                <w:rFonts w:ascii="Calibri" w:eastAsia="Times New Roman" w:hAnsi="Calibri" w:cs="Calibri"/>
+                <w:color w:val="000000"/>
+              </w:rPr>
+              <w:t>17.7</w:t>
+            </w:r>
+          </w:p>
+        </w:tc>
+      </w:tr>
+      <w:tr>
+        <w:trPr>
+          <w:trHeight w:val="288"/>
+        </w:trPr>
+        <w:tc>
+          <w:tcPr>
+            <w:tcW w:w="2980" w:type="dxa"/>
+            <w:tcBorders>
+              <w:top w:val="nil"/>
+              <w:left w:val="single" w:sz="12" w:space="0" w:color="auto"/>
+              <w:bottom w:val="nil"/>
+              <w:right w:val="nil"/>
+            </w:tcBorders>
+            <w:shd w:val="clear" w:color="auto" w:fill="auto"/>
+            <w:noWrap/>
+            <w:vAlign w:val="bottom"/>
+            <w:hideMark/>
+          </w:tcPr>
+          <w:p>
+            <w:pPr>
+              <w:spacing w:after="0" w:line="240" w:lineRule="auto"/>
+              <w:ind w:firstLineChars="200" w:firstLine="440"/>
+              <w:rPr>
+                <w:rFonts w:ascii="Calibri" w:eastAsia="Times New Roman" w:hAnsi="Calibri" w:cs="Calibri"/>
+                <w:color w:val="000000"/>
+              </w:rPr>
+            </w:pPr>
+            <w:r>
+              <w:rPr>
+                <w:rFonts w:ascii="Calibri" w:eastAsia="Times New Roman" w:hAnsi="Calibri" w:cs="Calibri"/>
+                <w:color w:val="000000"/>
+              </w:rPr>
+              <w:t>Median</w:t>
+            </w:r>
+          </w:p>
+        </w:tc>
+        <w:tc>
+          <w:tcPr>
+            <w:tcW w:w="1460" w:type="dxa"/>
+            <w:tcBorders>
+              <w:top w:val="nil"/>
+              <w:left w:val="nil"/>
+              <w:bottom w:val="nil"/>
+              <w:right w:val="nil"/>
+            </w:tcBorders>
+            <w:shd w:val="clear" w:color="auto" w:fill="auto"/>
+            <w:noWrap/>
+            <w:vAlign w:val="bottom"/>
+            <w:hideMark/>
+          </w:tcPr>
+          <w:p>
+            <w:pPr>
+              <w:spacing w:after="0" w:line="240" w:lineRule="auto"/>
+              <w:jc w:val="right"/>
+              <w:rPr>
+                <w:rFonts w:ascii="Calibri" w:eastAsia="Times New Roman" w:hAnsi="Calibri" w:cs="Calibri"/>
+                <w:color w:val="000000"/>
+              </w:rPr>
+            </w:pPr>
+            <w:r>
+              <w:rPr>
+                <w:rFonts w:ascii="Calibri" w:eastAsia="Times New Roman" w:hAnsi="Calibri" w:cs="Calibri"/>
+                <w:color w:val="000000"/>
+              </w:rPr>
+              <w:t>25.0</w:t>
+            </w:r>
+          </w:p>
+        </w:tc>
+        <w:tc>
+          <w:tcPr>
+            <w:tcW w:w="1260" w:type="dxa"/>
+            <w:tcBorders>
+              <w:top w:val="nil"/>
+              <w:left w:val="nil"/>
+              <w:bottom w:val="nil"/>
+              <w:right w:val="nil"/>
+            </w:tcBorders>
+            <w:shd w:val="clear" w:color="auto" w:fill="auto"/>
+            <w:noWrap/>
+            <w:vAlign w:val="bottom"/>
+            <w:hideMark/>
+          </w:tcPr>
+          <w:p>
+            <w:pPr>
+              <w:spacing w:after="0" w:line="240" w:lineRule="auto"/>
+              <w:jc w:val="right"/>
+              <w:rPr>
+                <w:rFonts w:ascii="Calibri" w:eastAsia="Times New Roman" w:hAnsi="Calibri" w:cs="Calibri"/>
+                <w:color w:val="000000"/>
+              </w:rPr>
+            </w:pPr>
+            <w:r>
+              <w:rPr>
+                <w:rFonts w:ascii="Calibri" w:eastAsia="Times New Roman" w:hAnsi="Calibri" w:cs="Calibri"/>
+                <w:color w:val="000000"/>
+              </w:rPr>
+              <w:t>62.0</w:t>
+            </w:r>
+          </w:p>
+        </w:tc>
+        <w:tc>
+          <w:tcPr>
+            <w:tcW w:w="960" w:type="dxa"/>
+            <w:tcBorders>
+              <w:top w:val="nil"/>
+              <w:left w:val="nil"/>
+              <w:bottom w:val="nil"/>
+              <w:right w:val="single" w:sz="12" w:space="0" w:color="auto"/>
+            </w:tcBorders>
+            <w:shd w:val="clear" w:color="auto" w:fill="auto"/>
+            <w:noWrap/>
+            <w:vAlign w:val="bottom"/>
+            <w:hideMark/>
+          </w:tcPr>
+          <w:p>
+            <w:pPr>
+              <w:spacing w:after="0" w:line="240" w:lineRule="auto"/>
+              <w:jc w:val="right"/>
+              <w:rPr>
+                <w:rFonts w:ascii="Calibri" w:eastAsia="Times New Roman" w:hAnsi="Calibri" w:cs="Calibri"/>
+                <w:color w:val="000000"/>
+              </w:rPr>
+            </w:pPr>
+            <w:r>
+              <w:rPr>
+                <w:rFonts w:ascii="Calibri" w:eastAsia="Times New Roman" w:hAnsi="Calibri" w:cs="Calibri"/>
+                <w:color w:val="000000"/>
+              </w:rPr>
+              <w:t>4.0</w:t>
+            </w:r>
+          </w:p>
+        </w:tc>
+      </w:tr>
+      <w:tr>
+        <w:trPr>
+          <w:trHeight w:val="288"/>
+        </w:trPr>
+        <w:tc>
+          <w:tcPr>
+            <w:tcW w:w="2980" w:type="dxa"/>
+            <w:tcBorders>
+              <w:top w:val="nil"/>
+              <w:left w:val="single" w:sz="12" w:space="0" w:color="auto"/>
+              <w:bottom w:val="nil"/>
+              <w:right w:val="nil"/>
+            </w:tcBorders>
+            <w:shd w:val="clear" w:color="auto" w:fill="auto"/>
+            <w:noWrap/>
+            <w:vAlign w:val="bottom"/>
+            <w:hideMark/>
+          </w:tcPr>
+          <w:p>
+            <w:pPr>
+              <w:spacing w:after="0" w:line="240" w:lineRule="auto"/>
+              <w:ind w:firstLineChars="200" w:firstLine="440"/>
+              <w:rPr>
+                <w:rFonts w:ascii="Calibri" w:eastAsia="Times New Roman" w:hAnsi="Calibri" w:cs="Calibri"/>
+                <w:color w:val="000000"/>
+              </w:rPr>
+            </w:pPr>
+            <w:r>
+              <w:rPr>
+                <w:rFonts w:ascii="Calibri" w:eastAsia="Times New Roman" w:hAnsi="Calibri" w:cs="Calibri"/>
+                <w:color w:val="000000"/>
+              </w:rPr>
+              <w:t>Min</w:t>
+            </w:r>
+          </w:p>
+        </w:tc>
+        <w:tc>
+          <w:tcPr>
+            <w:tcW w:w="1460" w:type="dxa"/>
+            <w:tcBorders>
+              <w:top w:val="nil"/>
+              <w:left w:val="nil"/>
+              <w:bottom w:val="nil"/>
+              <w:right w:val="nil"/>
+            </w:tcBorders>
+            <w:shd w:val="clear" w:color="auto" w:fill="auto"/>
+            <w:noWrap/>
+            <w:vAlign w:val="bottom"/>
+            <w:hideMark/>
+          </w:tcPr>
+          <w:p>
+            <w:pPr>
+              <w:spacing w:after="0" w:line="240" w:lineRule="auto"/>
+              <w:jc w:val="right"/>
+              <w:rPr>
+                <w:rFonts w:ascii="Calibri" w:eastAsia="Times New Roman" w:hAnsi="Calibri" w:cs="Calibri"/>
+                <w:color w:val="000000"/>
+              </w:rPr>
+            </w:pPr>
+            <w:r>
+              <w:rPr>
+                <w:rFonts w:ascii="Calibri" w:eastAsia="Times New Roman" w:hAnsi="Calibri" w:cs="Calibri"/>
+                <w:color w:val="000000"/>
+              </w:rPr>
+              <w:t>0</w:t>
+            </w:r>
+          </w:p>
+        </w:tc>
+        <w:tc>
+          <w:tcPr>
+            <w:tcW w:w="1260" w:type="dxa"/>
+            <w:tcBorders>
+              <w:top w:val="nil"/>
+              <w:left w:val="nil"/>
+              <w:bottom w:val="nil"/>
+              <w:right w:val="nil"/>
+            </w:tcBorders>
+            <w:shd w:val="clear" w:color="auto" w:fill="auto"/>
+            <w:noWrap/>
+            <w:vAlign w:val="bottom"/>
+            <w:hideMark/>
+          </w:tcPr>
+          <w:p>
+            <w:pPr>
+              <w:spacing w:after="0" w:line="240" w:lineRule="auto"/>
+              <w:jc w:val="right"/>
+              <w:rPr>
+                <w:rFonts w:ascii="Calibri" w:eastAsia="Times New Roman" w:hAnsi="Calibri" w:cs="Calibri"/>
+                <w:color w:val="000000"/>
+              </w:rPr>
+            </w:pPr>
+            <w:r>
+              <w:rPr>
+                <w:rFonts w:ascii="Calibri" w:eastAsia="Times New Roman" w:hAnsi="Calibri" w:cs="Calibri"/>
+                <w:color w:val="000000"/>
+              </w:rPr>
+              <w:t>1</w:t>
+            </w:r>
+          </w:p>
+        </w:tc>
+        <w:tc>
+          <w:tcPr>
+            <w:tcW w:w="960" w:type="dxa"/>
+            <w:tcBorders>
+              <w:top w:val="nil"/>
+              <w:left w:val="nil"/>
+              <w:bottom w:val="nil"/>
+              <w:right w:val="single" w:sz="12" w:space="0" w:color="auto"/>
+            </w:tcBorders>
+            <w:shd w:val="clear" w:color="auto" w:fill="auto"/>
+            <w:noWrap/>
+            <w:vAlign w:val="bottom"/>
+            <w:hideMark/>
+          </w:tcPr>
+          <w:p>
+            <w:pPr>
+              <w:spacing w:after="0" w:line="240" w:lineRule="auto"/>
+              <w:jc w:val="right"/>
+              <w:rPr>
+                <w:rFonts w:ascii="Calibri" w:eastAsia="Times New Roman" w:hAnsi="Calibri" w:cs="Calibri"/>
+                <w:color w:val="000000"/>
+              </w:rPr>
+            </w:pPr>
+            <w:r>
+              <w:rPr>
+                <w:rFonts w:ascii="Calibri" w:eastAsia="Times New Roman" w:hAnsi="Calibri" w:cs="Calibri"/>
+                <w:color w:val="000000"/>
+              </w:rPr>
+              <w:t>0</w:t>
+            </w:r>
+          </w:p>
+        </w:tc>
+      </w:tr>
+      <w:tr>
+        <w:trPr>
+          <w:trHeight w:val="288"/>
+        </w:trPr>
+        <w:tc>
+          <w:tcPr>
+            <w:tcW w:w="2980" w:type="dxa"/>
+            <w:tcBorders>
+              <w:top w:val="nil"/>
+              <w:left w:val="single" w:sz="12" w:space="0" w:color="auto"/>
+              <w:bottom w:val="nil"/>
+              <w:right w:val="nil"/>
+            </w:tcBorders>
+            <w:shd w:val="clear" w:color="auto" w:fill="auto"/>
+            <w:noWrap/>
+            <w:vAlign w:val="bottom"/>
+            <w:hideMark/>
+          </w:tcPr>
+          <w:p>
+            <w:pPr>
+              <w:spacing w:after="0" w:line="240" w:lineRule="auto"/>
+              <w:ind w:firstLineChars="200" w:firstLine="440"/>
+              <w:rPr>
+                <w:rFonts w:ascii="Calibri" w:eastAsia="Times New Roman" w:hAnsi="Calibri" w:cs="Calibri"/>
+                <w:color w:val="000000"/>
+              </w:rPr>
+            </w:pPr>
+            <w:r>
+              <w:rPr>
+                <w:rFonts w:ascii="Calibri" w:eastAsia="Times New Roman" w:hAnsi="Calibri" w:cs="Calibri"/>
+                <w:color w:val="000000"/>
+              </w:rPr>
+              <w:t>Max</w:t>
+            </w:r>
+          </w:p>
+        </w:tc>
+        <w:tc>
+          <w:tcPr>
+            <w:tcW w:w="1460" w:type="dxa"/>
+            <w:tcBorders>
+              <w:top w:val="nil"/>
+              <w:left w:val="nil"/>
+              <w:bottom w:val="nil"/>
+              <w:right w:val="nil"/>
+            </w:tcBorders>
+            <w:shd w:val="clear" w:color="auto" w:fill="auto"/>
+            <w:noWrap/>
+            <w:vAlign w:val="bottom"/>
+            <w:hideMark/>
+          </w:tcPr>
+          <w:p>
+            <w:pPr>
+              <w:spacing w:after="0" w:line="240" w:lineRule="auto"/>
+              <w:jc w:val="right"/>
+              <w:rPr>
+                <w:rFonts w:ascii="Calibri" w:eastAsia="Times New Roman" w:hAnsi="Calibri" w:cs="Calibri"/>
+                <w:color w:val="000000"/>
+              </w:rPr>
+            </w:pPr>
+            <w:r>
+              <w:rPr>
+                <w:rFonts w:ascii="Calibri" w:eastAsia="Times New Roman" w:hAnsi="Calibri" w:cs="Calibri"/>
+                <w:color w:val="000000"/>
+              </w:rPr>
+              <w:t>26457</w:t>
+            </w:r>
+          </w:p>
+        </w:tc>
+        <w:tc>
+          <w:tcPr>
+            <w:tcW w:w="1260" w:type="dxa"/>
+            <w:tcBorders>
+              <w:top w:val="nil"/>
+              <w:left w:val="nil"/>
+              <w:bottom w:val="nil"/>
+              <w:right w:val="nil"/>
+            </w:tcBorders>
+            <w:shd w:val="clear" w:color="auto" w:fill="auto"/>
+            <w:noWrap/>
+            <w:vAlign w:val="bottom"/>
+            <w:hideMark/>
+          </w:tcPr>
+          <w:p>
+            <w:pPr>
+              <w:spacing w:after="0" w:line="240" w:lineRule="auto"/>
+              <w:jc w:val="right"/>
+              <w:rPr>
+                <w:rFonts w:ascii="Calibri" w:eastAsia="Times New Roman" w:hAnsi="Calibri" w:cs="Calibri"/>
+                <w:color w:val="000000"/>
+              </w:rPr>
+            </w:pPr>
+            <w:r>
+              <w:rPr>
+                <w:rFonts w:ascii="Calibri" w:eastAsia="Times New Roman" w:hAnsi="Calibri" w:cs="Calibri"/>
+                <w:color w:val="000000"/>
+              </w:rPr>
+              <w:t>26457</w:t>
+            </w:r>
+          </w:p>
+        </w:tc>
+        <w:tc>
+          <w:tcPr>
+            <w:tcW w:w="960" w:type="dxa"/>
+            <w:tcBorders>
+              <w:top w:val="nil"/>
+              <w:left w:val="nil"/>
+              <w:bottom w:val="nil"/>
+              <w:right w:val="single" w:sz="12" w:space="0" w:color="auto"/>
+            </w:tcBorders>
+            <w:shd w:val="clear" w:color="auto" w:fill="auto"/>
+            <w:noWrap/>
+            <w:vAlign w:val="bottom"/>
+            <w:hideMark/>
+          </w:tcPr>
+          <w:p>
+            <w:pPr>
+              <w:spacing w:after="0" w:line="240" w:lineRule="auto"/>
+              <w:jc w:val="right"/>
+              <w:rPr>
+                <w:rFonts w:ascii="Calibri" w:eastAsia="Times New Roman" w:hAnsi="Calibri" w:cs="Calibri"/>
+                <w:color w:val="000000"/>
+              </w:rPr>
+            </w:pPr>
+            <w:r>
+              <w:rPr>
+                <w:rFonts w:ascii="Calibri" w:eastAsia="Times New Roman" w:hAnsi="Calibri" w:cs="Calibri"/>
+                <w:color w:val="000000"/>
+              </w:rPr>
+              <w:t>1293</w:t>
+            </w:r>
+          </w:p>
+        </w:tc>
+      </w:tr>
+      <w:tr>
+        <w:trPr>
+          <w:trHeight w:val="288"/>
+        </w:trPr>
+        <w:tc>
+          <w:tcPr>
+            <w:tcW w:w="2980" w:type="dxa"/>
+            <w:tcBorders>
+              <w:top w:val="nil"/>
+              <w:left w:val="single" w:sz="12" w:space="0" w:color="auto"/>
+              <w:bottom w:val="nil"/>
+              <w:right w:val="nil"/>
+            </w:tcBorders>
+            <w:shd w:val="clear" w:color="auto" w:fill="auto"/>
+            <w:noWrap/>
+            <w:vAlign w:val="bottom"/>
+            <w:hideMark/>
+          </w:tcPr>
+          <w:p>
+            <w:pPr>
+              <w:spacing w:after="0" w:line="240" w:lineRule="auto"/>
+              <w:ind w:firstLineChars="200" w:firstLine="440"/>
+              <w:rPr>
+                <w:rFonts w:ascii="Calibri" w:eastAsia="Times New Roman" w:hAnsi="Calibri" w:cs="Calibri"/>
+                <w:color w:val="000000"/>
+              </w:rPr>
+            </w:pPr>
+            <w:r>
+              <w:rPr>
+                <w:rFonts w:ascii="Calibri" w:eastAsia="Times New Roman" w:hAnsi="Calibri" w:cs="Calibri"/>
+                <w:color w:val="000000"/>
+              </w:rPr>
+              <w:t>Variance</w:t>
+            </w:r>
+          </w:p>
+        </w:tc>
+        <w:tc>
+          <w:tcPr>
+            <w:tcW w:w="1460" w:type="dxa"/>
+            <w:tcBorders>
+              <w:top w:val="nil"/>
+              <w:left w:val="nil"/>
+              <w:bottom w:val="nil"/>
+              <w:right w:val="nil"/>
+            </w:tcBorders>
+            <w:shd w:val="clear" w:color="auto" w:fill="auto"/>
+            <w:noWrap/>
+            <w:vAlign w:val="bottom"/>
+            <w:hideMark/>
+          </w:tcPr>
+          <w:p>
+            <w:pPr>
+              <w:spacing w:after="0" w:line="240" w:lineRule="auto"/>
+              <w:rPr>
+                <w:rFonts w:ascii="Calibri" w:eastAsia="Times New Roman" w:hAnsi="Calibri" w:cs="Calibri"/>
+                <w:color w:val="000000"/>
+              </w:rPr>
+            </w:pPr>
+            <w:r>
+              <w:rPr>
+                <w:rFonts w:ascii="Calibri" w:eastAsia="Times New Roman" w:hAnsi="Calibri" w:cs="Calibri"/>
+                <w:color w:val="000000"/>
+              </w:rPr>
+              <w:t xml:space="preserve">         388,861.9 </w:t>
+            </w:r>
+          </w:p>
+        </w:tc>
+        <w:tc>
+          <w:tcPr>
+            <w:tcW w:w="1260" w:type="dxa"/>
+            <w:tcBorders>
+              <w:top w:val="nil"/>
+              <w:left w:val="nil"/>
+              <w:bottom w:val="nil"/>
+              <w:right w:val="nil"/>
+            </w:tcBorders>
+            <w:shd w:val="clear" w:color="auto" w:fill="auto"/>
+            <w:noWrap/>
+            <w:vAlign w:val="bottom"/>
+            <w:hideMark/>
+          </w:tcPr>
+          <w:p>
+            <w:pPr>
+              <w:spacing w:after="0" w:line="240" w:lineRule="auto"/>
+              <w:rPr>
+                <w:rFonts w:ascii="Calibri" w:eastAsia="Times New Roman" w:hAnsi="Calibri" w:cs="Calibri"/>
+                <w:color w:val="000000"/>
+              </w:rPr>
+            </w:pPr>
+            <w:r>
+              <w:rPr>
+                <w:rFonts w:ascii="Calibri" w:eastAsia="Times New Roman" w:hAnsi="Calibri" w:cs="Calibri"/>
+                <w:color w:val="000000"/>
+              </w:rPr>
+              <w:t xml:space="preserve">     713,167.4 </w:t>
+            </w:r>
+          </w:p>
+        </w:tc>
+        <w:tc>
+          <w:tcPr>
+            <w:tcW w:w="960" w:type="dxa"/>
+            <w:tcBorders>
+              <w:top w:val="nil"/>
+              <w:left w:val="nil"/>
+              <w:bottom w:val="nil"/>
+              <w:right w:val="single" w:sz="12" w:space="0" w:color="auto"/>
+            </w:tcBorders>
+            <w:shd w:val="clear" w:color="auto" w:fill="auto"/>
+            <w:noWrap/>
+            <w:vAlign w:val="bottom"/>
+            <w:hideMark/>
+          </w:tcPr>
+          <w:p>
+            <w:pPr>
+              <w:spacing w:after="0" w:line="240" w:lineRule="auto"/>
+              <w:jc w:val="right"/>
+              <w:rPr>
+                <w:rFonts w:ascii="Calibri" w:eastAsia="Times New Roman" w:hAnsi="Calibri" w:cs="Calibri"/>
+                <w:color w:val="000000"/>
+              </w:rPr>
+            </w:pPr>
+            <w:r>
+              <w:rPr>
+                <w:rFonts w:ascii="Calibri" w:eastAsia="Times New Roman" w:hAnsi="Calibri" w:cs="Calibri"/>
+                <w:color w:val="000000"/>
+              </w:rPr>
+              <w:t>3775.7</w:t>
+            </w:r>
+          </w:p>
+        </w:tc>
+      </w:tr>
+      <w:tr>
+        <w:trPr>
+          <w:trHeight w:val="288"/>
+        </w:trPr>
+        <w:tc>
+          <w:tcPr>
+            <w:tcW w:w="2980" w:type="dxa"/>
+            <w:tcBorders>
+              <w:top w:val="nil"/>
+              <w:left w:val="single" w:sz="12" w:space="0" w:color="auto"/>
+              <w:bottom w:val="nil"/>
+              <w:right w:val="nil"/>
+            </w:tcBorders>
+            <w:shd w:val="clear" w:color="auto" w:fill="auto"/>
+            <w:noWrap/>
+            <w:vAlign w:val="bottom"/>
+            <w:hideMark/>
+          </w:tcPr>
+          <w:p>
+            <w:pPr>
+              <w:spacing w:after="0" w:line="240" w:lineRule="auto"/>
+              <w:ind w:firstLineChars="200" w:firstLine="440"/>
+              <w:rPr>
+                <w:rFonts w:ascii="Calibri" w:eastAsia="Times New Roman" w:hAnsi="Calibri" w:cs="Calibri"/>
+                <w:color w:val="000000"/>
+              </w:rPr>
+            </w:pPr>
+            <w:r>
+              <w:rPr>
+                <w:rFonts w:ascii="Calibri" w:eastAsia="Times New Roman" w:hAnsi="Calibri" w:cs="Calibri"/>
+                <w:color w:val="000000"/>
+              </w:rPr>
+              <w:t>Standard Deviation</w:t>
+            </w:r>
+          </w:p>
+        </w:tc>
+        <w:tc>
+          <w:tcPr>
+            <w:tcW w:w="1460" w:type="dxa"/>
+            <w:tcBorders>
+              <w:top w:val="nil"/>
+              <w:left w:val="nil"/>
+              <w:bottom w:val="nil"/>
+              <w:right w:val="nil"/>
+            </w:tcBorders>
+            <w:shd w:val="clear" w:color="auto" w:fill="auto"/>
+            <w:noWrap/>
+            <w:vAlign w:val="bottom"/>
+            <w:hideMark/>
+          </w:tcPr>
+          <w:p>
+            <w:pPr>
+              <w:spacing w:after="0" w:line="240" w:lineRule="auto"/>
+              <w:rPr>
+                <w:rFonts w:ascii="Calibri" w:eastAsia="Times New Roman" w:hAnsi="Calibri" w:cs="Calibri"/>
+                <w:color w:val="000000"/>
+              </w:rPr>
+            </w:pPr>
+            <w:r>
+              <w:rPr>
+                <w:rFonts w:ascii="Calibri" w:eastAsia="Times New Roman" w:hAnsi="Calibri" w:cs="Calibri"/>
+                <w:color w:val="000000"/>
+              </w:rPr>
+              <w:t xml:space="preserve">                 623.6 </w:t>
+            </w:r>
+          </w:p>
+        </w:tc>
+        <w:tc>
+          <w:tcPr>
+            <w:tcW w:w="1260" w:type="dxa"/>
+            <w:tcBorders>
+              <w:top w:val="nil"/>
+              <w:left w:val="nil"/>
+              <w:bottom w:val="nil"/>
+              <w:right w:val="nil"/>
+            </w:tcBorders>
+            <w:shd w:val="clear" w:color="auto" w:fill="auto"/>
+            <w:noWrap/>
+            <w:vAlign w:val="bottom"/>
+            <w:hideMark/>
+          </w:tcPr>
+          <w:p>
+            <w:pPr>
+              <w:spacing w:after="0" w:line="240" w:lineRule="auto"/>
+              <w:jc w:val="right"/>
+              <w:rPr>
+                <w:rFonts w:ascii="Calibri" w:eastAsia="Times New Roman" w:hAnsi="Calibri" w:cs="Calibri"/>
+                <w:color w:val="000000"/>
+              </w:rPr>
+            </w:pPr>
+            <w:r>
+              <w:rPr>
+                <w:rFonts w:ascii="Calibri" w:eastAsia="Times New Roman" w:hAnsi="Calibri" w:cs="Calibri"/>
+                <w:color w:val="000000"/>
+              </w:rPr>
+              <w:t>844.5</w:t>
+            </w:r>
+          </w:p>
+        </w:tc>
+        <w:tc>
+          <w:tcPr>
+            <w:tcW w:w="960" w:type="dxa"/>
+            <w:tcBorders>
+              <w:top w:val="nil"/>
+              <w:left w:val="nil"/>
+              <w:bottom w:val="nil"/>
+              <w:right w:val="single" w:sz="12" w:space="0" w:color="auto"/>
+            </w:tcBorders>
+            <w:shd w:val="clear" w:color="auto" w:fill="auto"/>
+            <w:noWrap/>
+            <w:vAlign w:val="bottom"/>
+            <w:hideMark/>
+          </w:tcPr>
+          <w:p>
+            <w:pPr>
+              <w:spacing w:after="0" w:line="240" w:lineRule="auto"/>
+              <w:jc w:val="right"/>
+              <w:rPr>
+                <w:rFonts w:ascii="Calibri" w:eastAsia="Times New Roman" w:hAnsi="Calibri" w:cs="Calibri"/>
+                <w:color w:val="000000"/>
+              </w:rPr>
+            </w:pPr>
+            <w:r>
+              <w:rPr>
+                <w:rFonts w:ascii="Calibri" w:eastAsia="Times New Roman" w:hAnsi="Calibri" w:cs="Calibri"/>
+                <w:color w:val="000000"/>
+              </w:rPr>
+              <w:t>61.4</w:t>
+            </w:r>
+          </w:p>
+        </w:tc>
+      </w:tr>
+      <w:tr>
+        <w:trPr>
+          <w:trHeight w:val="294"/>
+        </w:trPr>
+        <w:tc>
+          <w:tcPr>
+            <w:tcW w:w="2980" w:type="dxa"/>
+            <w:tcBorders>
+              <w:top w:val="nil"/>
+              <w:left w:val="single" w:sz="12" w:space="0" w:color="auto"/>
+              <w:bottom w:val="single" w:sz="12" w:space="0" w:color="auto"/>
+              <w:right w:val="nil"/>
+            </w:tcBorders>
+            <w:shd w:val="clear" w:color="auto" w:fill="auto"/>
+            <w:noWrap/>
+            <w:vAlign w:val="bottom"/>
+            <w:hideMark/>
+          </w:tcPr>
+          <w:p>
+            <w:pPr>
+              <w:spacing w:after="0" w:line="240" w:lineRule="auto"/>
+              <w:rPr>
+                <w:rFonts w:ascii="Calibri" w:eastAsia="Times New Roman" w:hAnsi="Calibri" w:cs="Calibri"/>
+                <w:color w:val="000000"/>
+              </w:rPr>
+            </w:pPr>
+            <w:r>
+              <w:rPr>
+                <w:rFonts w:ascii="Calibri" w:eastAsia="Times New Roman" w:hAnsi="Calibri" w:cs="Calibri"/>
+                <w:color w:val="000000"/>
+              </w:rPr>
+              <w:t> </w:t>
+            </w:r>
+          </w:p>
+        </w:tc>
+        <w:tc>
+          <w:tcPr>
+            <w:tcW w:w="1460" w:type="dxa"/>
+            <w:tcBorders>
+              <w:top w:val="nil"/>
+              <w:left w:val="nil"/>
+              <w:bottom w:val="single" w:sz="12" w:space="0" w:color="auto"/>
+              <w:right w:val="nil"/>
+            </w:tcBorders>
+            <w:shd w:val="clear" w:color="auto" w:fill="auto"/>
+            <w:noWrap/>
+            <w:vAlign w:val="bottom"/>
+            <w:hideMark/>
+          </w:tcPr>
+          <w:p>
+            <w:pPr>
+              <w:spacing w:after="0" w:line="240" w:lineRule="auto"/>
+              <w:rPr>
+                <w:rFonts w:ascii="Calibri" w:eastAsia="Times New Roman" w:hAnsi="Calibri" w:cs="Calibri"/>
+                <w:color w:val="000000"/>
+              </w:rPr>
+            </w:pPr>
+            <w:r>
+              <w:rPr>
+                <w:rFonts w:ascii="Calibri" w:eastAsia="Times New Roman" w:hAnsi="Calibri" w:cs="Calibri"/>
+                <w:color w:val="000000"/>
+              </w:rPr>
+              <w:t> </w:t>
+            </w:r>
+          </w:p>
+        </w:tc>
+        <w:tc>
+          <w:tcPr>
+            <w:tcW w:w="1260" w:type="dxa"/>
+            <w:tcBorders>
+              <w:top w:val="nil"/>
+              <w:left w:val="nil"/>
+              <w:bottom w:val="single" w:sz="12" w:space="0" w:color="auto"/>
+              <w:right w:val="nil"/>
+            </w:tcBorders>
+            <w:shd w:val="clear" w:color="auto" w:fill="auto"/>
+            <w:noWrap/>
+            <w:vAlign w:val="bottom"/>
+            <w:hideMark/>
+          </w:tcPr>
+          <w:p>
+            <w:pPr>
+              <w:spacing w:after="0" w:line="240" w:lineRule="auto"/>
+              <w:rPr>
+                <w:rFonts w:ascii="Calibri" w:eastAsia="Times New Roman" w:hAnsi="Calibri" w:cs="Calibri"/>
+                <w:color w:val="000000"/>
+              </w:rPr>
+            </w:pPr>
+            <w:r>
+              <w:rPr>
+                <w:rFonts w:ascii="Calibri" w:eastAsia="Times New Roman" w:hAnsi="Calibri" w:cs="Calibri"/>
+                <w:color w:val="000000"/>
+              </w:rPr>
+              <w:t> </w:t>
+            </w:r>
+          </w:p>
+        </w:tc>
+        <w:tc>
+          <w:tcPr>
+            <w:tcW w:w="960" w:type="dxa"/>
+            <w:tcBorders>
+              <w:top w:val="nil"/>
+              <w:left w:val="nil"/>
+              <w:bottom w:val="single" w:sz="12" w:space="0" w:color="auto"/>
+              <w:right w:val="single" w:sz="12" w:space="0" w:color="auto"/>
+            </w:tcBorders>
+            <w:shd w:val="clear" w:color="auto" w:fill="auto"/>
+            <w:noWrap/>
+            <w:vAlign w:val="bottom"/>
+            <w:hideMark/>
+          </w:tcPr>
+          <w:p>
+            <w:pPr>
+              <w:spacing w:after="0" w:line="240" w:lineRule="auto"/>
+              <w:rPr>
+                <w:rFonts w:ascii="Calibri" w:eastAsia="Times New Roman" w:hAnsi="Calibri" w:cs="Calibri"/>
+                <w:color w:val="000000"/>
+              </w:rPr>
+            </w:pPr>
+            <w:r>
+              <w:rPr>
+                <w:rFonts w:ascii="Calibri" w:eastAsia="Times New Roman" w:hAnsi="Calibri" w:cs="Calibri"/>
+                <w:color w:val="000000"/>
+              </w:rPr>
+              <w:t> </w:t>
+            </w:r>
+          </w:p>
+        </w:tc>
+      </w:tr>
+      <w:tr>
+        <w:trPr>
+          <w:trHeight w:val="294"/>
+        </w:trPr>
+        <w:tc>
+          <w:tcPr>
+            <w:tcW w:w="2980" w:type="dxa"/>
+            <w:tcBorders>
+              <w:top w:val="nil"/>
+              <w:left w:val="nil"/>
+              <w:bottom w:val="nil"/>
+              <w:right w:val="nil"/>
+            </w:tcBorders>
+            <w:shd w:val="clear" w:color="auto" w:fill="auto"/>
+            <w:noWrap/>
+            <w:vAlign w:val="bottom"/>
+            <w:hideMark/>
+          </w:tcPr>
+          <w:p>
+            <w:pPr>
+              <w:spacing w:after="0" w:line="240" w:lineRule="auto"/>
+              <w:rPr>
+                <w:rFonts w:ascii="Calibri" w:eastAsia="Times New Roman" w:hAnsi="Calibri" w:cs="Calibri"/>
+                <w:color w:val="000000"/>
+              </w:rPr>
+            </w:pPr>
+          </w:p>
+        </w:tc>
+        <w:tc>
+          <w:tcPr>
+            <w:tcW w:w="1460" w:type="dxa"/>
+            <w:tcBorders>
+              <w:top w:val="nil"/>
+              <w:left w:val="nil"/>
+              <w:bottom w:val="nil"/>
+              <w:right w:val="nil"/>
+            </w:tcBorders>
+            <w:shd w:val="clear" w:color="auto" w:fill="auto"/>
+            <w:noWrap/>
+            <w:vAlign w:val="bottom"/>
+            <w:hideMark/>
+          </w:tcPr>
+          <w:p>
+            <w:pPr>
+              <w:spacing w:after="0" w:line="240" w:lineRule="auto"/>
+              <w:rPr>
+                <w:rFonts w:ascii="Times New Roman" w:eastAsia="Times New Roman" w:hAnsi="Times New Roman" w:cs="Times New Roman"/>
+                <w:sz w:val="20"/>
+                <w:szCs w:val="20"/>
+              </w:rPr>
+            </w:pPr>
+          </w:p>
+        </w:tc>
+        <w:tc>
+          <w:tcPr>
+            <w:tcW w:w="1260" w:type="dxa"/>
+            <w:tcBorders>
+              <w:top w:val="nil"/>
+              <w:left w:val="nil"/>
+              <w:bottom w:val="nil"/>
+              <w:right w:val="nil"/>
+            </w:tcBorders>
+            <w:shd w:val="clear" w:color="auto" w:fill="auto"/>
+            <w:noWrap/>
+            <w:vAlign w:val="bottom"/>
+            <w:hideMark/>
+          </w:tcPr>
+          <w:p>
+            <w:pPr>
+              <w:spacing w:after="0" w:line="240" w:lineRule="auto"/>
+              <w:rPr>
+                <w:rFonts w:ascii="Times New Roman" w:eastAsia="Times New Roman" w:hAnsi="Times New Roman" w:cs="Times New Roman"/>
+                <w:sz w:val="20"/>
+                <w:szCs w:val="20"/>
+              </w:rPr>
+            </w:pPr>
+          </w:p>
+        </w:tc>
+        <w:tc>
+          <w:tcPr>
+            <w:tcW w:w="960" w:type="dxa"/>
+            <w:tcBorders>
+              <w:top w:val="nil"/>
+              <w:left w:val="nil"/>
+              <w:bottom w:val="nil"/>
+              <w:right w:val="nil"/>
+            </w:tcBorders>
+            <w:shd w:val="clear" w:color="auto" w:fill="auto"/>
+            <w:noWrap/>
+            <w:vAlign w:val="bottom"/>
+            <w:hideMark/>
+          </w:tcPr>
+          <w:p>
+            <w:pPr>
+              <w:spacing w:after="0" w:line="240" w:lineRule="auto"/>
+              <w:rPr>
+                <w:rFonts w:ascii="Times New Roman" w:eastAsia="Times New Roman" w:hAnsi="Times New Roman" w:cs="Times New Roman"/>
+                <w:sz w:val="20"/>
+                <w:szCs w:val="20"/>
+              </w:rPr>
+            </w:pPr>
+          </w:p>
+        </w:tc>
+      </w:tr>
+      <w:tr>
+        <w:trPr>
+          <w:trHeight w:val="288"/>
+        </w:trPr>
+        <w:tc>
+          <w:tcPr>
+            <w:tcW w:w="2980" w:type="dxa"/>
+            <w:tcBorders>
+              <w:top w:val="nil"/>
+              <w:left w:val="nil"/>
+              <w:bottom w:val="nil"/>
+              <w:right w:val="nil"/>
+            </w:tcBorders>
+            <w:shd w:val="clear" w:color="auto" w:fill="auto"/>
+            <w:noWrap/>
+            <w:vAlign w:val="bottom"/>
+            <w:hideMark/>
+          </w:tcPr>
+          <w:p>
+            <w:pPr>
+              <w:spacing w:after="0" w:line="240" w:lineRule="auto"/>
+              <w:rPr>
+                <w:rFonts w:ascii="Times New Roman" w:eastAsia="Times New Roman" w:hAnsi="Times New Roman" w:cs="Times New Roman"/>
+                <w:sz w:val="20"/>
+                <w:szCs w:val="20"/>
+              </w:rPr>
+            </w:pPr>
+          </w:p>
+        </w:tc>
+        <w:tc>
+          <w:tcPr>
+            <w:tcW w:w="1460" w:type="dxa"/>
+            <w:tcBorders>
+              <w:top w:val="nil"/>
+              <w:left w:val="nil"/>
+              <w:bottom w:val="nil"/>
+              <w:right w:val="nil"/>
+            </w:tcBorders>
+            <w:shd w:val="clear" w:color="auto" w:fill="auto"/>
+            <w:noWrap/>
+            <w:vAlign w:val="bottom"/>
+            <w:hideMark/>
+          </w:tcPr>
+          <w:p>
+            <w:pPr>
+              <w:spacing w:after="0" w:line="240" w:lineRule="auto"/>
+              <w:rPr>
+                <w:rFonts w:ascii="Times New Roman" w:eastAsia="Times New Roman" w:hAnsi="Times New Roman" w:cs="Times New Roman"/>
+                <w:sz w:val="20"/>
+                <w:szCs w:val="20"/>
+              </w:rPr>
+            </w:pPr>
+          </w:p>
+        </w:tc>
+        <w:tc>
+          <w:tcPr>
+            <w:tcW w:w="1260" w:type="dxa"/>
+            <w:tcBorders>
+              <w:top w:val="nil"/>
+              <w:left w:val="nil"/>
+              <w:bottom w:val="nil"/>
+              <w:right w:val="nil"/>
+            </w:tcBorders>
+            <w:shd w:val="clear" w:color="auto" w:fill="auto"/>
+            <w:noWrap/>
+            <w:vAlign w:val="bottom"/>
+            <w:hideMark/>
+          </w:tcPr>
+          <w:p>
+            <w:pPr>
+              <w:spacing w:after="0" w:line="240" w:lineRule="auto"/>
+              <w:rPr>
+                <w:rFonts w:ascii="Times New Roman" w:eastAsia="Times New Roman" w:hAnsi="Times New Roman" w:cs="Times New Roman"/>
+                <w:sz w:val="20"/>
+                <w:szCs w:val="20"/>
+              </w:rPr>
+            </w:pPr>
+          </w:p>
+        </w:tc>
+        <w:tc>
+          <w:tcPr>
+            <w:tcW w:w="960" w:type="dxa"/>
+            <w:tcBorders>
+              <w:top w:val="nil"/>
+              <w:left w:val="nil"/>
+              <w:bottom w:val="nil"/>
+              <w:right w:val="nil"/>
+            </w:tcBorders>
+            <w:shd w:val="clear" w:color="auto" w:fill="auto"/>
+            <w:noWrap/>
+            <w:vAlign w:val="bottom"/>
+            <w:hideMark/>
+          </w:tcPr>
+          <w:p>
+            <w:pPr>
+              <w:spacing w:after="0" w:line="240" w:lineRule="auto"/>
+              <w:rPr>
+                <w:rFonts w:ascii="Times New Roman" w:eastAsia="Times New Roman" w:hAnsi="Times New Roman" w:cs="Times New Roman"/>
+                <w:sz w:val="20"/>
+                <w:szCs w:val="20"/>
+              </w:rPr>
+            </w:pPr>
+          </w:p>
+        </w:tc>
+      </w:tr>
+      <w:tr>
+        <w:trPr>
+          <w:trHeight w:val="588"/>
+        </w:trPr>
+        <w:tc>
+          <w:tcPr>
+            <w:tcW w:w="6660" w:type="dxa"/>
+            <w:gridSpan w:val="4"/>
+            <w:tcBorders>
+              <w:top w:val="nil"/>
+              <w:left w:val="nil"/>
+              <w:bottom w:val="nil"/>
+              <w:right w:val="nil"/>
+            </w:tcBorders>
+            <w:shd w:val="clear" w:color="auto" w:fill="auto"/>
+            <w:vAlign w:val="bottom"/>
+            <w:hideMark/>
+          </w:tcPr>
+          <w:p>
+            <w:pPr>
+              <w:spacing w:after="0" w:line="240" w:lineRule="auto"/>
+              <w:jc w:val="center"/>
+              <w:rPr>
+                <w:rFonts w:ascii="Calibri" w:eastAsia="Times New Roman" w:hAnsi="Calibri" w:cs="Calibri"/>
+                <w:color w:val="000000"/>
+              </w:rPr>
+            </w:pPr>
+            <w:r>
+              <w:rPr>
+                <w:rFonts w:ascii="Calibri" w:eastAsia="Times New Roman" w:hAnsi="Calibri" w:cs="Calibri"/>
+                <w:color w:val="000000"/>
+              </w:rPr>
+              <w:t>Use your data to determine whether the mean or the median summarizes the data more meaningfully.</w:t>
+            </w:r>
+          </w:p>
+        </w:tc>
+      </w:tr>
+      <w:tr>
+        <w:trPr>
+          <w:trHeight w:val="288"/>
+        </w:trPr>
+        <w:tc>
+          <w:tcPr>
+            <w:tcW w:w="2980" w:type="dxa"/>
+            <w:tcBorders>
+              <w:top w:val="nil"/>
+              <w:left w:val="nil"/>
+              <w:bottom w:val="nil"/>
+              <w:right w:val="nil"/>
+            </w:tcBorders>
+            <w:shd w:val="clear" w:color="auto" w:fill="auto"/>
+            <w:noWrap/>
+            <w:vAlign w:val="bottom"/>
+            <w:hideMark/>
+          </w:tcPr>
+          <w:p>
+            <w:pPr>
+              <w:spacing w:after="0" w:line="240" w:lineRule="auto"/>
+              <w:jc w:val="center"/>
+              <w:rPr>
+                <w:rFonts w:ascii="Calibri" w:eastAsia="Times New Roman" w:hAnsi="Calibri" w:cs="Calibri"/>
+                <w:color w:val="000000"/>
+              </w:rPr>
+            </w:pPr>
+          </w:p>
+        </w:tc>
+        <w:tc>
+          <w:tcPr>
+            <w:tcW w:w="1460" w:type="dxa"/>
+            <w:tcBorders>
+              <w:top w:val="nil"/>
+              <w:left w:val="nil"/>
+              <w:bottom w:val="nil"/>
+              <w:right w:val="nil"/>
+            </w:tcBorders>
+            <w:shd w:val="clear" w:color="auto" w:fill="auto"/>
+            <w:noWrap/>
+            <w:vAlign w:val="bottom"/>
+            <w:hideMark/>
+          </w:tcPr>
+          <w:p>
+            <w:pPr>
+              <w:spacing w:after="0" w:line="240" w:lineRule="auto"/>
+              <w:rPr>
+                <w:rFonts w:ascii="Times New Roman" w:eastAsia="Times New Roman" w:hAnsi="Times New Roman" w:cs="Times New Roman"/>
+                <w:sz w:val="20"/>
+                <w:szCs w:val="20"/>
+              </w:rPr>
+            </w:pPr>
+          </w:p>
+        </w:tc>
+        <w:tc>
+          <w:tcPr>
+            <w:tcW w:w="1260" w:type="dxa"/>
+            <w:tcBorders>
+              <w:top w:val="nil"/>
+              <w:left w:val="nil"/>
+              <w:bottom w:val="nil"/>
+              <w:right w:val="nil"/>
+            </w:tcBorders>
+            <w:shd w:val="clear" w:color="auto" w:fill="auto"/>
+            <w:noWrap/>
+            <w:vAlign w:val="bottom"/>
+            <w:hideMark/>
+          </w:tcPr>
+          <w:p>
+            <w:pPr>
+              <w:spacing w:after="0" w:line="240" w:lineRule="auto"/>
+              <w:rPr>
+                <w:rFonts w:ascii="Times New Roman" w:eastAsia="Times New Roman" w:hAnsi="Times New Roman" w:cs="Times New Roman"/>
+                <w:sz w:val="20"/>
+                <w:szCs w:val="20"/>
+              </w:rPr>
+            </w:pPr>
+          </w:p>
+        </w:tc>
+        <w:tc>
+          <w:tcPr>
+            <w:tcW w:w="960" w:type="dxa"/>
+            <w:tcBorders>
+              <w:top w:val="nil"/>
+              <w:left w:val="nil"/>
+              <w:bottom w:val="nil"/>
+              <w:right w:val="nil"/>
+            </w:tcBorders>
+            <w:shd w:val="clear" w:color="auto" w:fill="auto"/>
+            <w:noWrap/>
+            <w:vAlign w:val="bottom"/>
+            <w:hideMark/>
+          </w:tcPr>
+          <w:p>
+            <w:pPr>
+              <w:spacing w:after="0" w:line="240" w:lineRule="auto"/>
+              <w:rPr>
+                <w:rFonts w:ascii="Times New Roman" w:eastAsia="Times New Roman" w:hAnsi="Times New Roman" w:cs="Times New Roman"/>
+                <w:sz w:val="20"/>
+                <w:szCs w:val="20"/>
+              </w:rPr>
+            </w:pPr>
+          </w:p>
+        </w:tc>
+      </w:tr>
+      <w:tr>
+        <w:trPr>
+          <w:trHeight w:val="708"/>
+        </w:trPr>
+        <w:tc>
+          <w:tcPr>
+            <w:tcW w:w="6660" w:type="dxa"/>
+            <w:gridSpan w:val="4"/>
+            <w:tcBorders>
+              <w:top w:val="nil"/>
+              <w:left w:val="nil"/>
+              <w:bottom w:val="nil"/>
+              <w:right w:val="nil"/>
+            </w:tcBorders>
+            <w:shd w:val="clear" w:color="auto" w:fill="auto"/>
+            <w:vAlign w:val="bottom"/>
+            <w:hideMark/>
+          </w:tcPr>
+          <w:p>
+            <w:pPr>
+              <w:spacing w:after="0" w:line="240" w:lineRule="auto"/>
+              <w:jc w:val="center"/>
+              <w:rPr>
+                <w:rFonts w:ascii="Calibri" w:eastAsia="Times New Roman" w:hAnsi="Calibri" w:cs="Calibri"/>
+                <w:color w:val="000000"/>
+              </w:rPr>
+            </w:pPr>
+            <w:r>
+              <w:rPr>
+                <w:rFonts w:ascii="Calibri" w:eastAsia="Times New Roman" w:hAnsi="Calibri" w:cs="Calibri"/>
+                <w:color w:val="000000"/>
+              </w:rPr>
+              <w:t>Use your data to determine if there is more variability with successful or unsuccessful campaigns. Does this make sense? Why or why not?</w:t>
+            </w:r>
+          </w:p>
+        </w:tc>
+      </w:tr>
+    </w:tbl>
+    <w:p/>
     <w:sectPr>
       <w:pgSz w:w="12240" w:h="15840"/>
       <w:pgMar w:top="1440" w:right="1440" w:bottom="1440" w:left="1440" w:header="720" w:footer="720" w:gutter="0"/>
@@ -31,6 +1802,103 @@
     </w:sectPr>
   </w:body>
 </w:document>
+</file>
+
+<file path=word/numbering.xml><?xml version="1.0" encoding="utf-8"?>
+<w:numbering xmlns:wpc="http://schemas.microsoft.com/office/word/2010/wordprocessingCanvas" xmlns:cx="http://schemas.microsoft.com/office/drawing/2014/chartex" xmlns:cx1="http://schemas.microsoft.com/office/drawing/2015/9/8/chartex" xmlns:cx2="http://schemas.microsoft.com/office/drawing/2015/10/21/chartex" xmlns:cx3="http://schemas.microsoft.com/office/drawing/2016/5/9/chartex" xmlns:cx4="http://schemas.microsoft.com/office/drawing/2016/5/10/chartex" xmlns:cx5="http://schemas.microsoft.com/office/drawing/2016/5/11/chartex" xmlns:cx6="http://schemas.microsoft.com/office/drawing/2016/5/12/chartex" xmlns:cx7="http://schemas.microsoft.com/office/drawing/2016/5/13/chartex" xmlns:cx8="http://schemas.microsoft.com/office/drawing/2016/5/14/chartex" xmlns:mc="http://schemas.openxmlformats.org/markup-compatibility/2006" xmlns:aink="http://schemas.microsoft.com/office/drawing/2016/ink" xmlns:am3d="http://schemas.microsoft.com/office/drawing/2017/model3d" xmlns:o="urn:schemas-microsoft-com:office:office" xmlns:r="http://schemas.openxmlformats.org/officeDocument/2006/relationships" xmlns:m="http://schemas.openxmlformats.org/officeDocument/2006/math" xmlns:v="urn:schemas-microsoft-com:vml" xmlns:wp14="http://schemas.microsoft.com/office/word/2010/wordprocessingDrawing" xmlns:wp="http://schemas.openxmlformats.org/drawingml/2006/wordprocessingDrawing" xmlns:w10="urn:schemas-microsoft-com:office:word" xmlns:w="http://schemas.openxmlformats.org/wordprocessingml/2006/main" xmlns:w14="http://schemas.microsoft.com/office/word/2010/wordml" xmlns:w15="http://schemas.microsoft.com/office/word/2012/wordml" xmlns:w16cex="http://schemas.microsoft.com/office/word/2018/wordml/cex" xmlns:w16cid="http://schemas.microsoft.com/office/word/2016/wordml/cid" xmlns:w16="http://schemas.microsoft.com/office/word/2018/wordml" xmlns:w16se="http://schemas.microsoft.com/office/word/2015/wordml/symex" xmlns:wpg="http://schemas.microsoft.com/office/word/2010/wordprocessingGroup" xmlns:wpi="http://schemas.microsoft.com/office/word/2010/wordprocessingInk" xmlns:wne="http://schemas.microsoft.com/office/word/2006/wordml" xmlns:wps="http://schemas.microsoft.com/office/word/2010/wordprocessingShape" mc:Ignorable="w14 w15 w16se w16cid w16 w16cex wp14">
+  <w:abstractNum w:abstractNumId="0" w15:restartNumberingAfterBreak="0">
+    <w:nsid w:val="08096F11"/>
+    <w:multiLevelType w:val="hybridMultilevel"/>
+    <w:tmpl w:val="17FCA28E"/>
+    <w:lvl w:ilvl="0" w:tplc="0409000F">
+      <w:start w:val="1"/>
+      <w:numFmt w:val="decimal"/>
+      <w:lvlText w:val="%1."/>
+      <w:lvlJc w:val="left"/>
+      <w:pPr>
+        <w:ind w:left="720" w:hanging="360"/>
+      </w:pPr>
+      <w:rPr>
+        <w:rFonts w:hint="default"/>
+      </w:rPr>
+    </w:lvl>
+    <w:lvl w:ilvl="1" w:tplc="04090019" w:tentative="1">
+      <w:start w:val="1"/>
+      <w:numFmt w:val="lowerLetter"/>
+      <w:lvlText w:val="%2."/>
+      <w:lvlJc w:val="left"/>
+      <w:pPr>
+        <w:ind w:left="1440" w:hanging="360"/>
+      </w:pPr>
+    </w:lvl>
+    <w:lvl w:ilvl="2" w:tplc="0409001B" w:tentative="1">
+      <w:start w:val="1"/>
+      <w:numFmt w:val="lowerRoman"/>
+      <w:lvlText w:val="%3."/>
+      <w:lvlJc w:val="right"/>
+      <w:pPr>
+        <w:ind w:left="2160" w:hanging="180"/>
+      </w:pPr>
+    </w:lvl>
+    <w:lvl w:ilvl="3" w:tplc="0409000F" w:tentative="1">
+      <w:start w:val="1"/>
+      <w:numFmt w:val="decimal"/>
+      <w:lvlText w:val="%4."/>
+      <w:lvlJc w:val="left"/>
+      <w:pPr>
+        <w:ind w:left="2880" w:hanging="360"/>
+      </w:pPr>
+    </w:lvl>
+    <w:lvl w:ilvl="4" w:tplc="04090019" w:tentative="1">
+      <w:start w:val="1"/>
+      <w:numFmt w:val="lowerLetter"/>
+      <w:lvlText w:val="%5."/>
+      <w:lvlJc w:val="left"/>
+      <w:pPr>
+        <w:ind w:left="3600" w:hanging="360"/>
+      </w:pPr>
+    </w:lvl>
+    <w:lvl w:ilvl="5" w:tplc="0409001B" w:tentative="1">
+      <w:start w:val="1"/>
+      <w:numFmt w:val="lowerRoman"/>
+      <w:lvlText w:val="%6."/>
+      <w:lvlJc w:val="right"/>
+      <w:pPr>
+        <w:ind w:left="4320" w:hanging="180"/>
+      </w:pPr>
+    </w:lvl>
+    <w:lvl w:ilvl="6" w:tplc="0409000F" w:tentative="1">
+      <w:start w:val="1"/>
+      <w:numFmt w:val="decimal"/>
+      <w:lvlText w:val="%7."/>
+      <w:lvlJc w:val="left"/>
+      <w:pPr>
+        <w:ind w:left="5040" w:hanging="360"/>
+      </w:pPr>
+    </w:lvl>
+    <w:lvl w:ilvl="7" w:tplc="04090019" w:tentative="1">
+      <w:start w:val="1"/>
+      <w:numFmt w:val="lowerLetter"/>
+      <w:lvlText w:val="%8."/>
+      <w:lvlJc w:val="left"/>
+      <w:pPr>
+        <w:ind w:left="5760" w:hanging="360"/>
+      </w:pPr>
+    </w:lvl>
+    <w:lvl w:ilvl="8" w:tplc="0409001B" w:tentative="1">
+      <w:start w:val="1"/>
+      <w:numFmt w:val="lowerRoman"/>
+      <w:lvlText w:val="%9."/>
+      <w:lvlJc w:val="right"/>
+      <w:pPr>
+        <w:ind w:left="6480" w:hanging="180"/>
+      </w:pPr>
+    </w:lvl>
+  </w:abstractNum>
+  <w:num w:numId="1">
+    <w:abstractNumId w:val="0"/>
+  </w:num>
+</w:numbering>
 </file>
 
 <file path=word/styles.xml><?xml version="1.0" encoding="utf-8"?>
@@ -432,6 +2300,27 @@
     <w:name w:val="Normal"/>
     <w:qFormat/>
   </w:style>
+  <w:style w:type="paragraph" w:styleId="Heading1">
+    <w:name w:val="heading 1"/>
+    <w:basedOn w:val="Normal"/>
+    <w:next w:val="Normal"/>
+    <w:link w:val="Heading1Char"/>
+    <w:uiPriority w:val="9"/>
+    <w:qFormat/>
+    <w:rsid w:val="0036089C"/>
+    <w:pPr>
+      <w:keepNext/>
+      <w:keepLines/>
+      <w:spacing w:before="240" w:after="0"/>
+      <w:outlineLvl w:val="0"/>
+    </w:pPr>
+    <w:rPr>
+      <w:rFonts w:asciiTheme="majorHAnsi" w:eastAsiaTheme="majorEastAsia" w:hAnsiTheme="majorHAnsi" w:cstheme="majorBidi"/>
+      <w:color w:val="2F5496" w:themeColor="accent1" w:themeShade="BF"/>
+      <w:sz w:val="32"/>
+      <w:szCs w:val="32"/>
+    </w:rPr>
+  </w:style>
   <w:style w:type="character" w:default="1" w:styleId="DefaultParagraphFont">
     <w:name w:val="Default Paragraph Font"/>
     <w:uiPriority w:val="1"/>
@@ -458,6 +2347,64 @@
     <w:uiPriority w:val="99"/>
     <w:semiHidden/>
     <w:unhideWhenUsed/>
+  </w:style>
+  <w:style w:type="paragraph" w:styleId="Title">
+    <w:name w:val="Title"/>
+    <w:basedOn w:val="Normal"/>
+    <w:next w:val="Normal"/>
+    <w:link w:val="TitleChar"/>
+    <w:uiPriority w:val="10"/>
+    <w:qFormat/>
+    <w:rsid w:val="0036089C"/>
+    <w:pPr>
+      <w:spacing w:after="0" w:line="240" w:lineRule="auto"/>
+      <w:contextualSpacing/>
+    </w:pPr>
+    <w:rPr>
+      <w:rFonts w:asciiTheme="majorHAnsi" w:eastAsiaTheme="majorEastAsia" w:hAnsiTheme="majorHAnsi" w:cstheme="majorBidi"/>
+      <w:spacing w:val="-10"/>
+      <w:kern w:val="28"/>
+      <w:sz w:val="56"/>
+      <w:szCs w:val="56"/>
+    </w:rPr>
+  </w:style>
+  <w:style w:type="character" w:customStyle="1" w:styleId="TitleChar">
+    <w:name w:val="Title Char"/>
+    <w:basedOn w:val="DefaultParagraphFont"/>
+    <w:link w:val="Title"/>
+    <w:uiPriority w:val="10"/>
+    <w:rsid w:val="0036089C"/>
+    <w:rPr>
+      <w:rFonts w:asciiTheme="majorHAnsi" w:eastAsiaTheme="majorEastAsia" w:hAnsiTheme="majorHAnsi" w:cstheme="majorBidi"/>
+      <w:spacing w:val="-10"/>
+      <w:kern w:val="28"/>
+      <w:sz w:val="56"/>
+      <w:szCs w:val="56"/>
+    </w:rPr>
+  </w:style>
+  <w:style w:type="character" w:customStyle="1" w:styleId="Heading1Char">
+    <w:name w:val="Heading 1 Char"/>
+    <w:basedOn w:val="DefaultParagraphFont"/>
+    <w:link w:val="Heading1"/>
+    <w:uiPriority w:val="9"/>
+    <w:rsid w:val="0036089C"/>
+    <w:rPr>
+      <w:rFonts w:asciiTheme="majorHAnsi" w:eastAsiaTheme="majorEastAsia" w:hAnsiTheme="majorHAnsi" w:cstheme="majorBidi"/>
+      <w:color w:val="2F5496" w:themeColor="accent1" w:themeShade="BF"/>
+      <w:sz w:val="32"/>
+      <w:szCs w:val="32"/>
+    </w:rPr>
+  </w:style>
+  <w:style w:type="paragraph" w:styleId="ListParagraph">
+    <w:name w:val="List Paragraph"/>
+    <w:basedOn w:val="Normal"/>
+    <w:uiPriority w:val="34"/>
+    <w:qFormat/>
+    <w:rsid w:val="0036089C"/>
+    <w:pPr>
+      <w:ind w:left="720"/>
+      <w:contextualSpacing/>
+    </w:pPr>
   </w:style>
 </w:styles>
 </file>

</xml_diff>

<commit_message>
Excel Homework xls and doc for submission
</commit_message>
<xml_diff>
--- a/KickStarter_Campaign_Report.docx
+++ b/KickStarter_Campaign_Report.docx
@@ -3,18 +3,18 @@
 <w:document xmlns:wpc="http://schemas.microsoft.com/office/word/2010/wordprocessingCanvas" xmlns:cx="http://schemas.microsoft.com/office/drawing/2014/chartex" xmlns:cx1="http://schemas.microsoft.com/office/drawing/2015/9/8/chartex" xmlns:cx2="http://schemas.microsoft.com/office/drawing/2015/10/21/chartex" xmlns:cx3="http://schemas.microsoft.com/office/drawing/2016/5/9/chartex" xmlns:cx4="http://schemas.microsoft.com/office/drawing/2016/5/10/chartex" xmlns:cx5="http://schemas.microsoft.com/office/drawing/2016/5/11/chartex" xmlns:cx6="http://schemas.microsoft.com/office/drawing/2016/5/12/chartex" xmlns:cx7="http://schemas.microsoft.com/office/drawing/2016/5/13/chartex" xmlns:cx8="http://schemas.microsoft.com/office/drawing/2016/5/14/chartex" xmlns:mc="http://schemas.openxmlformats.org/markup-compatibility/2006" xmlns:aink="http://schemas.microsoft.com/office/drawing/2016/ink" xmlns:am3d="http://schemas.microsoft.com/office/drawing/2017/model3d" xmlns:o="urn:schemas-microsoft-com:office:office" xmlns:r="http://schemas.openxmlformats.org/officeDocument/2006/relationships" xmlns:m="http://schemas.openxmlformats.org/officeDocument/2006/math" xmlns:v="urn:schemas-microsoft-com:vml" xmlns:wp14="http://schemas.microsoft.com/office/word/2010/wordprocessingDrawing" xmlns:wp="http://schemas.openxmlformats.org/drawingml/2006/wordprocessingDrawing" xmlns:w10="urn:schemas-microsoft-com:office:word" xmlns:w="http://schemas.openxmlformats.org/wordprocessingml/2006/main" xmlns:w14="http://schemas.microsoft.com/office/word/2010/wordml" xmlns:w15="http://schemas.microsoft.com/office/word/2012/wordml" xmlns:w16cex="http://schemas.microsoft.com/office/word/2018/wordml/cex" xmlns:w16cid="http://schemas.microsoft.com/office/word/2016/wordml/cid" xmlns:w16="http://schemas.microsoft.com/office/word/2018/wordml" xmlns:w16se="http://schemas.microsoft.com/office/word/2015/wordml/symex" xmlns:wpg="http://schemas.microsoft.com/office/word/2010/wordprocessingGroup" xmlns:wpi="http://schemas.microsoft.com/office/word/2010/wordprocessingInk" xmlns:wne="http://schemas.microsoft.com/office/word/2006/wordml" xmlns:wps="http://schemas.microsoft.com/office/word/2010/wordprocessingShape" mc:Ignorable="w14 w15 w16se w16cid w16 w16cex wp14">
   <w:body>
     <w:p>
-      <w:r>
-        <w:t>* Create a report in Microsoft Word and answer the following questions.</w:t>
+      <w:pPr>
+        <w:pStyle w:val="Heading4"/>
+      </w:pPr>
+      <w:r>
+        <w:t>Kickstarter report requirements:</w:t>
       </w:r>
     </w:p>
     <w:p/>
     <w:p>
       <w:pPr>
-        <w:pStyle w:val="ListParagraph"/>
-        <w:numPr>
-          <w:ilvl w:val="0"/>
-          <w:numId w:val="1"/>
-        </w:numPr>
+        <w:pStyle w:val="NoSpacing"/>
+        <w:spacing w:line="360" w:lineRule="auto"/>
       </w:pPr>
       <w:r>
         <w:t>Given the provided data, what are three conclusions we can draw about Kickstarter campaigns?</w:t>
@@ -22,27 +22,1336 @@
     </w:p>
     <w:p>
       <w:r>
-        <w:t>2. What are some limitations of this dataset?</w:t>
+        <w:t>What are some limitations of this dataset?</w:t>
       </w:r>
     </w:p>
     <w:p>
       <w:r>
-        <w:t>3. What are some other possible tables and/or graphs that we could create?</w:t>
+        <w:t>What are some other possible tables and/or graphs that we could create?</w:t>
       </w:r>
     </w:p>
+    <w:p>
+      <w:pPr>
+        <w:pStyle w:val="Heading1"/>
+      </w:pPr>
+      <w:r>
+        <w:t>Kickstarter Analysis based on Study Data</w:t>
+      </w:r>
+      <w:r>
+        <w:br/>
+      </w:r>
+      <w:r>
+        <w:rPr>
+          <w:rStyle w:val="Heading2Char"/>
+        </w:rPr>
+        <w:t>Conclusions:</w:t>
+      </w:r>
+    </w:p>
+    <w:p>
+      <w:pPr>
+        <w:pStyle w:val="NoSpacing"/>
+      </w:pPr>
+    </w:p>
+    <w:p>
+      <w:r>
+        <w:t xml:space="preserve">Data clearly indicates that campaigns related to entertainment were more often than not successful at meeting their campaign goals. In particular Music, Theater and Film/Video categories had far greater successes than other categories. </w:t>
+      </w:r>
+    </w:p>
+    <w:tbl>
+      <w:tblPr>
+        <w:tblW w:w="2862" w:type="dxa"/>
+        <w:tblInd w:w="90" w:type="dxa"/>
+        <w:tblLook w:val="04A0" w:firstRow="1" w:lastRow="0" w:firstColumn="1" w:lastColumn="0" w:noHBand="0" w:noVBand="1"/>
+      </w:tblPr>
+      <w:tblGrid>
+        <w:gridCol w:w="1646"/>
+        <w:gridCol w:w="1216"/>
+      </w:tblGrid>
+      <w:tr>
+        <w:trPr>
+          <w:trHeight w:val="288"/>
+        </w:trPr>
+        <w:tc>
+          <w:tcPr>
+            <w:tcW w:w="1646" w:type="dxa"/>
+            <w:tcBorders>
+              <w:top w:val="nil"/>
+              <w:left w:val="nil"/>
+              <w:bottom w:val="single" w:sz="4" w:space="0" w:color="8EA9DB"/>
+              <w:right w:val="nil"/>
+            </w:tcBorders>
+            <w:shd w:val="clear" w:color="D9E1F2" w:fill="D9E1F2"/>
+            <w:noWrap/>
+            <w:vAlign w:val="bottom"/>
+            <w:hideMark/>
+          </w:tcPr>
+          <w:p>
+            <w:pPr>
+              <w:spacing w:after="0" w:line="240" w:lineRule="auto"/>
+              <w:rPr>
+                <w:rFonts w:ascii="Calibri" w:eastAsia="Times New Roman" w:hAnsi="Calibri" w:cs="Calibri"/>
+                <w:b/>
+                <w:bCs/>
+                <w:color w:val="000000"/>
+              </w:rPr>
+            </w:pPr>
+            <w:r>
+              <w:rPr>
+                <w:rFonts w:ascii="Calibri" w:eastAsia="Times New Roman" w:hAnsi="Calibri" w:cs="Calibri"/>
+                <w:b/>
+                <w:bCs/>
+                <w:color w:val="000000"/>
+              </w:rPr>
+              <w:t>Row Labels</w:t>
+            </w:r>
+          </w:p>
+        </w:tc>
+        <w:tc>
+          <w:tcPr>
+            <w:tcW w:w="1216" w:type="dxa"/>
+            <w:tcBorders>
+              <w:top w:val="nil"/>
+              <w:left w:val="nil"/>
+              <w:bottom w:val="single" w:sz="4" w:space="0" w:color="8EA9DB"/>
+              <w:right w:val="nil"/>
+            </w:tcBorders>
+            <w:shd w:val="clear" w:color="D9E1F2" w:fill="D9E1F2"/>
+            <w:noWrap/>
+            <w:vAlign w:val="bottom"/>
+            <w:hideMark/>
+          </w:tcPr>
+          <w:p>
+            <w:pPr>
+              <w:spacing w:after="0" w:line="240" w:lineRule="auto"/>
+              <w:rPr>
+                <w:rFonts w:ascii="Calibri" w:eastAsia="Times New Roman" w:hAnsi="Calibri" w:cs="Calibri"/>
+                <w:b/>
+                <w:bCs/>
+                <w:color w:val="000000"/>
+              </w:rPr>
+            </w:pPr>
+            <w:r>
+              <w:rPr>
+                <w:rFonts w:ascii="Calibri" w:eastAsia="Times New Roman" w:hAnsi="Calibri" w:cs="Calibri"/>
+                <w:b/>
+                <w:bCs/>
+                <w:color w:val="000000"/>
+              </w:rPr>
+              <w:t>successful</w:t>
+            </w:r>
+          </w:p>
+        </w:tc>
+      </w:tr>
+      <w:tr>
+        <w:trPr>
+          <w:trHeight w:val="288"/>
+        </w:trPr>
+        <w:tc>
+          <w:tcPr>
+            <w:tcW w:w="1646" w:type="dxa"/>
+            <w:tcBorders>
+              <w:top w:val="nil"/>
+              <w:left w:val="nil"/>
+              <w:bottom w:val="nil"/>
+              <w:right w:val="nil"/>
+            </w:tcBorders>
+            <w:shd w:val="clear" w:color="auto" w:fill="auto"/>
+            <w:noWrap/>
+            <w:vAlign w:val="bottom"/>
+            <w:hideMark/>
+          </w:tcPr>
+          <w:p>
+            <w:pPr>
+              <w:spacing w:after="0" w:line="240" w:lineRule="auto"/>
+              <w:rPr>
+                <w:rFonts w:ascii="Calibri" w:eastAsia="Times New Roman" w:hAnsi="Calibri" w:cs="Calibri"/>
+                <w:color w:val="000000"/>
+                <w:highlight w:val="yellow"/>
+              </w:rPr>
+            </w:pPr>
+            <w:r>
+              <w:rPr>
+                <w:rFonts w:ascii="Calibri" w:eastAsia="Times New Roman" w:hAnsi="Calibri" w:cs="Calibri"/>
+                <w:color w:val="000000"/>
+                <w:highlight w:val="yellow"/>
+              </w:rPr>
+              <w:t>theater</w:t>
+            </w:r>
+          </w:p>
+        </w:tc>
+        <w:tc>
+          <w:tcPr>
+            <w:tcW w:w="1216" w:type="dxa"/>
+            <w:tcBorders>
+              <w:top w:val="nil"/>
+              <w:left w:val="nil"/>
+              <w:bottom w:val="nil"/>
+              <w:right w:val="nil"/>
+            </w:tcBorders>
+            <w:shd w:val="clear" w:color="auto" w:fill="auto"/>
+            <w:noWrap/>
+            <w:vAlign w:val="bottom"/>
+            <w:hideMark/>
+          </w:tcPr>
+          <w:p>
+            <w:pPr>
+              <w:spacing w:after="0" w:line="240" w:lineRule="auto"/>
+              <w:jc w:val="right"/>
+              <w:rPr>
+                <w:rFonts w:ascii="Calibri" w:eastAsia="Times New Roman" w:hAnsi="Calibri" w:cs="Calibri"/>
+                <w:color w:val="000000"/>
+                <w:highlight w:val="yellow"/>
+              </w:rPr>
+            </w:pPr>
+            <w:r>
+              <w:rPr>
+                <w:rFonts w:ascii="Calibri" w:eastAsia="Times New Roman" w:hAnsi="Calibri" w:cs="Calibri"/>
+                <w:color w:val="000000"/>
+                <w:highlight w:val="yellow"/>
+              </w:rPr>
+              <w:t>60.23%</w:t>
+            </w:r>
+          </w:p>
+        </w:tc>
+      </w:tr>
+      <w:tr>
+        <w:trPr>
+          <w:trHeight w:val="288"/>
+        </w:trPr>
+        <w:tc>
+          <w:tcPr>
+            <w:tcW w:w="1646" w:type="dxa"/>
+            <w:tcBorders>
+              <w:top w:val="nil"/>
+              <w:left w:val="nil"/>
+              <w:bottom w:val="nil"/>
+              <w:right w:val="nil"/>
+            </w:tcBorders>
+            <w:shd w:val="clear" w:color="auto" w:fill="auto"/>
+            <w:noWrap/>
+            <w:vAlign w:val="bottom"/>
+            <w:hideMark/>
+          </w:tcPr>
+          <w:p>
+            <w:pPr>
+              <w:spacing w:after="0" w:line="240" w:lineRule="auto"/>
+              <w:rPr>
+                <w:rFonts w:ascii="Calibri" w:eastAsia="Times New Roman" w:hAnsi="Calibri" w:cs="Calibri"/>
+                <w:color w:val="000000"/>
+                <w:highlight w:val="yellow"/>
+              </w:rPr>
+            </w:pPr>
+            <w:r>
+              <w:rPr>
+                <w:rFonts w:ascii="Calibri" w:eastAsia="Times New Roman" w:hAnsi="Calibri" w:cs="Calibri"/>
+                <w:color w:val="000000"/>
+                <w:highlight w:val="yellow"/>
+              </w:rPr>
+              <w:t>music</w:t>
+            </w:r>
+          </w:p>
+        </w:tc>
+        <w:tc>
+          <w:tcPr>
+            <w:tcW w:w="1216" w:type="dxa"/>
+            <w:tcBorders>
+              <w:top w:val="nil"/>
+              <w:left w:val="nil"/>
+              <w:bottom w:val="nil"/>
+              <w:right w:val="nil"/>
+            </w:tcBorders>
+            <w:shd w:val="clear" w:color="auto" w:fill="auto"/>
+            <w:noWrap/>
+            <w:vAlign w:val="bottom"/>
+            <w:hideMark/>
+          </w:tcPr>
+          <w:p>
+            <w:pPr>
+              <w:spacing w:after="0" w:line="240" w:lineRule="auto"/>
+              <w:jc w:val="right"/>
+              <w:rPr>
+                <w:rFonts w:ascii="Calibri" w:eastAsia="Times New Roman" w:hAnsi="Calibri" w:cs="Calibri"/>
+                <w:color w:val="000000"/>
+                <w:highlight w:val="yellow"/>
+              </w:rPr>
+            </w:pPr>
+            <w:r>
+              <w:rPr>
+                <w:rFonts w:ascii="Calibri" w:eastAsia="Times New Roman" w:hAnsi="Calibri" w:cs="Calibri"/>
+                <w:color w:val="000000"/>
+                <w:highlight w:val="yellow"/>
+              </w:rPr>
+              <w:t>77.14%</w:t>
+            </w:r>
+          </w:p>
+        </w:tc>
+      </w:tr>
+      <w:tr>
+        <w:trPr>
+          <w:trHeight w:val="288"/>
+        </w:trPr>
+        <w:tc>
+          <w:tcPr>
+            <w:tcW w:w="1646" w:type="dxa"/>
+            <w:tcBorders>
+              <w:top w:val="nil"/>
+              <w:left w:val="nil"/>
+              <w:bottom w:val="nil"/>
+              <w:right w:val="nil"/>
+            </w:tcBorders>
+            <w:shd w:val="clear" w:color="auto" w:fill="auto"/>
+            <w:noWrap/>
+            <w:vAlign w:val="bottom"/>
+            <w:hideMark/>
+          </w:tcPr>
+          <w:p>
+            <w:pPr>
+              <w:spacing w:after="0" w:line="240" w:lineRule="auto"/>
+              <w:rPr>
+                <w:rFonts w:ascii="Calibri" w:eastAsia="Times New Roman" w:hAnsi="Calibri" w:cs="Calibri"/>
+                <w:color w:val="000000"/>
+              </w:rPr>
+            </w:pPr>
+            <w:r>
+              <w:rPr>
+                <w:rFonts w:ascii="Calibri" w:eastAsia="Times New Roman" w:hAnsi="Calibri" w:cs="Calibri"/>
+                <w:color w:val="000000"/>
+              </w:rPr>
+              <w:t>technology</w:t>
+            </w:r>
+          </w:p>
+        </w:tc>
+        <w:tc>
+          <w:tcPr>
+            <w:tcW w:w="1216" w:type="dxa"/>
+            <w:tcBorders>
+              <w:top w:val="nil"/>
+              <w:left w:val="nil"/>
+              <w:bottom w:val="nil"/>
+              <w:right w:val="nil"/>
+            </w:tcBorders>
+            <w:shd w:val="clear" w:color="auto" w:fill="auto"/>
+            <w:noWrap/>
+            <w:vAlign w:val="bottom"/>
+            <w:hideMark/>
+          </w:tcPr>
+          <w:p>
+            <w:pPr>
+              <w:spacing w:after="0" w:line="240" w:lineRule="auto"/>
+              <w:jc w:val="right"/>
+              <w:rPr>
+                <w:rFonts w:ascii="Calibri" w:eastAsia="Times New Roman" w:hAnsi="Calibri" w:cs="Calibri"/>
+                <w:color w:val="000000"/>
+              </w:rPr>
+            </w:pPr>
+            <w:r>
+              <w:rPr>
+                <w:rFonts w:ascii="Calibri" w:eastAsia="Times New Roman" w:hAnsi="Calibri" w:cs="Calibri"/>
+                <w:color w:val="000000"/>
+              </w:rPr>
+              <w:t>34.83%</w:t>
+            </w:r>
+          </w:p>
+        </w:tc>
+      </w:tr>
+      <w:tr>
+        <w:trPr>
+          <w:trHeight w:val="288"/>
+        </w:trPr>
+        <w:tc>
+          <w:tcPr>
+            <w:tcW w:w="1646" w:type="dxa"/>
+            <w:tcBorders>
+              <w:top w:val="nil"/>
+              <w:left w:val="nil"/>
+              <w:bottom w:val="nil"/>
+              <w:right w:val="nil"/>
+            </w:tcBorders>
+            <w:shd w:val="clear" w:color="auto" w:fill="auto"/>
+            <w:noWrap/>
+            <w:vAlign w:val="bottom"/>
+            <w:hideMark/>
+          </w:tcPr>
+          <w:p>
+            <w:pPr>
+              <w:spacing w:after="0" w:line="240" w:lineRule="auto"/>
+              <w:rPr>
+                <w:rFonts w:ascii="Calibri" w:eastAsia="Times New Roman" w:hAnsi="Calibri" w:cs="Calibri"/>
+                <w:color w:val="000000"/>
+                <w:highlight w:val="yellow"/>
+              </w:rPr>
+            </w:pPr>
+            <w:r>
+              <w:rPr>
+                <w:rFonts w:ascii="Calibri" w:eastAsia="Times New Roman" w:hAnsi="Calibri" w:cs="Calibri"/>
+                <w:color w:val="000000"/>
+                <w:highlight w:val="yellow"/>
+              </w:rPr>
+              <w:t>film &amp; video</w:t>
+            </w:r>
+          </w:p>
+        </w:tc>
+        <w:tc>
+          <w:tcPr>
+            <w:tcW w:w="1216" w:type="dxa"/>
+            <w:tcBorders>
+              <w:top w:val="nil"/>
+              <w:left w:val="nil"/>
+              <w:bottom w:val="nil"/>
+              <w:right w:val="nil"/>
+            </w:tcBorders>
+            <w:shd w:val="clear" w:color="auto" w:fill="auto"/>
+            <w:noWrap/>
+            <w:vAlign w:val="bottom"/>
+            <w:hideMark/>
+          </w:tcPr>
+          <w:p>
+            <w:pPr>
+              <w:spacing w:after="0" w:line="240" w:lineRule="auto"/>
+              <w:jc w:val="right"/>
+              <w:rPr>
+                <w:rFonts w:ascii="Calibri" w:eastAsia="Times New Roman" w:hAnsi="Calibri" w:cs="Calibri"/>
+                <w:color w:val="000000"/>
+                <w:highlight w:val="yellow"/>
+              </w:rPr>
+            </w:pPr>
+            <w:r>
+              <w:rPr>
+                <w:rFonts w:ascii="Calibri" w:eastAsia="Times New Roman" w:hAnsi="Calibri" w:cs="Calibri"/>
+                <w:color w:val="000000"/>
+                <w:highlight w:val="yellow"/>
+              </w:rPr>
+              <w:t>57.69%</w:t>
+            </w:r>
+          </w:p>
+        </w:tc>
+      </w:tr>
+      <w:tr>
+        <w:trPr>
+          <w:trHeight w:val="288"/>
+        </w:trPr>
+        <w:tc>
+          <w:tcPr>
+            <w:tcW w:w="1646" w:type="dxa"/>
+            <w:tcBorders>
+              <w:top w:val="nil"/>
+              <w:left w:val="nil"/>
+              <w:bottom w:val="nil"/>
+              <w:right w:val="nil"/>
+            </w:tcBorders>
+            <w:shd w:val="clear" w:color="auto" w:fill="auto"/>
+            <w:noWrap/>
+            <w:vAlign w:val="bottom"/>
+            <w:hideMark/>
+          </w:tcPr>
+          <w:p>
+            <w:pPr>
+              <w:spacing w:after="0" w:line="240" w:lineRule="auto"/>
+              <w:rPr>
+                <w:rFonts w:ascii="Calibri" w:eastAsia="Times New Roman" w:hAnsi="Calibri" w:cs="Calibri"/>
+                <w:color w:val="000000"/>
+              </w:rPr>
+            </w:pPr>
+            <w:r>
+              <w:rPr>
+                <w:rFonts w:ascii="Calibri" w:eastAsia="Times New Roman" w:hAnsi="Calibri" w:cs="Calibri"/>
+                <w:color w:val="000000"/>
+              </w:rPr>
+              <w:t>publishing</w:t>
+            </w:r>
+          </w:p>
+        </w:tc>
+        <w:tc>
+          <w:tcPr>
+            <w:tcW w:w="1216" w:type="dxa"/>
+            <w:tcBorders>
+              <w:top w:val="nil"/>
+              <w:left w:val="nil"/>
+              <w:bottom w:val="nil"/>
+              <w:right w:val="nil"/>
+            </w:tcBorders>
+            <w:shd w:val="clear" w:color="auto" w:fill="auto"/>
+            <w:noWrap/>
+            <w:vAlign w:val="bottom"/>
+            <w:hideMark/>
+          </w:tcPr>
+          <w:p>
+            <w:pPr>
+              <w:spacing w:after="0" w:line="240" w:lineRule="auto"/>
+              <w:jc w:val="right"/>
+              <w:rPr>
+                <w:rFonts w:ascii="Calibri" w:eastAsia="Times New Roman" w:hAnsi="Calibri" w:cs="Calibri"/>
+                <w:color w:val="000000"/>
+              </w:rPr>
+            </w:pPr>
+            <w:r>
+              <w:rPr>
+                <w:rFonts w:ascii="Calibri" w:eastAsia="Times New Roman" w:hAnsi="Calibri" w:cs="Calibri"/>
+                <w:color w:val="000000"/>
+              </w:rPr>
+              <w:t>33.76%</w:t>
+            </w:r>
+          </w:p>
+        </w:tc>
+      </w:tr>
+      <w:tr>
+        <w:trPr>
+          <w:trHeight w:val="288"/>
+        </w:trPr>
+        <w:tc>
+          <w:tcPr>
+            <w:tcW w:w="1646" w:type="dxa"/>
+            <w:tcBorders>
+              <w:top w:val="nil"/>
+              <w:left w:val="nil"/>
+              <w:bottom w:val="nil"/>
+              <w:right w:val="nil"/>
+            </w:tcBorders>
+            <w:shd w:val="clear" w:color="auto" w:fill="auto"/>
+            <w:noWrap/>
+            <w:vAlign w:val="bottom"/>
+            <w:hideMark/>
+          </w:tcPr>
+          <w:p>
+            <w:pPr>
+              <w:spacing w:after="0" w:line="240" w:lineRule="auto"/>
+              <w:rPr>
+                <w:rFonts w:ascii="Calibri" w:eastAsia="Times New Roman" w:hAnsi="Calibri" w:cs="Calibri"/>
+                <w:color w:val="000000"/>
+              </w:rPr>
+            </w:pPr>
+            <w:r>
+              <w:rPr>
+                <w:rFonts w:ascii="Calibri" w:eastAsia="Times New Roman" w:hAnsi="Calibri" w:cs="Calibri"/>
+                <w:color w:val="000000"/>
+              </w:rPr>
+              <w:t>games</w:t>
+            </w:r>
+          </w:p>
+        </w:tc>
+        <w:tc>
+          <w:tcPr>
+            <w:tcW w:w="1216" w:type="dxa"/>
+            <w:tcBorders>
+              <w:top w:val="nil"/>
+              <w:left w:val="nil"/>
+              <w:bottom w:val="nil"/>
+              <w:right w:val="nil"/>
+            </w:tcBorders>
+            <w:shd w:val="clear" w:color="auto" w:fill="auto"/>
+            <w:noWrap/>
+            <w:vAlign w:val="bottom"/>
+            <w:hideMark/>
+          </w:tcPr>
+          <w:p>
+            <w:pPr>
+              <w:spacing w:after="0" w:line="240" w:lineRule="auto"/>
+              <w:jc w:val="right"/>
+              <w:rPr>
+                <w:rFonts w:ascii="Calibri" w:eastAsia="Times New Roman" w:hAnsi="Calibri" w:cs="Calibri"/>
+                <w:color w:val="000000"/>
+              </w:rPr>
+            </w:pPr>
+            <w:r>
+              <w:rPr>
+                <w:rFonts w:ascii="Calibri" w:eastAsia="Times New Roman" w:hAnsi="Calibri" w:cs="Calibri"/>
+                <w:color w:val="000000"/>
+              </w:rPr>
+              <w:t>36.36%</w:t>
+            </w:r>
+          </w:p>
+        </w:tc>
+      </w:tr>
+      <w:tr>
+        <w:trPr>
+          <w:trHeight w:val="288"/>
+        </w:trPr>
+        <w:tc>
+          <w:tcPr>
+            <w:tcW w:w="1646" w:type="dxa"/>
+            <w:tcBorders>
+              <w:top w:val="nil"/>
+              <w:left w:val="nil"/>
+              <w:bottom w:val="nil"/>
+              <w:right w:val="nil"/>
+            </w:tcBorders>
+            <w:shd w:val="clear" w:color="auto" w:fill="auto"/>
+            <w:noWrap/>
+            <w:vAlign w:val="bottom"/>
+            <w:hideMark/>
+          </w:tcPr>
+          <w:p>
+            <w:pPr>
+              <w:spacing w:after="0" w:line="240" w:lineRule="auto"/>
+              <w:rPr>
+                <w:rFonts w:ascii="Calibri" w:eastAsia="Times New Roman" w:hAnsi="Calibri" w:cs="Calibri"/>
+                <w:color w:val="000000"/>
+              </w:rPr>
+            </w:pPr>
+            <w:r>
+              <w:rPr>
+                <w:rFonts w:ascii="Calibri" w:eastAsia="Times New Roman" w:hAnsi="Calibri" w:cs="Calibri"/>
+                <w:color w:val="000000"/>
+              </w:rPr>
+              <w:t>photography</w:t>
+            </w:r>
+          </w:p>
+        </w:tc>
+        <w:tc>
+          <w:tcPr>
+            <w:tcW w:w="1216" w:type="dxa"/>
+            <w:tcBorders>
+              <w:top w:val="nil"/>
+              <w:left w:val="nil"/>
+              <w:bottom w:val="nil"/>
+              <w:right w:val="nil"/>
+            </w:tcBorders>
+            <w:shd w:val="clear" w:color="auto" w:fill="auto"/>
+            <w:noWrap/>
+            <w:vAlign w:val="bottom"/>
+            <w:hideMark/>
+          </w:tcPr>
+          <w:p>
+            <w:pPr>
+              <w:spacing w:after="0" w:line="240" w:lineRule="auto"/>
+              <w:jc w:val="right"/>
+              <w:rPr>
+                <w:rFonts w:ascii="Calibri" w:eastAsia="Times New Roman" w:hAnsi="Calibri" w:cs="Calibri"/>
+                <w:color w:val="000000"/>
+              </w:rPr>
+            </w:pPr>
+            <w:r>
+              <w:rPr>
+                <w:rFonts w:ascii="Calibri" w:eastAsia="Times New Roman" w:hAnsi="Calibri" w:cs="Calibri"/>
+                <w:color w:val="000000"/>
+              </w:rPr>
+              <w:t>46.82%</w:t>
+            </w:r>
+          </w:p>
+        </w:tc>
+      </w:tr>
+      <w:tr>
+        <w:trPr>
+          <w:trHeight w:val="288"/>
+        </w:trPr>
+        <w:tc>
+          <w:tcPr>
+            <w:tcW w:w="1646" w:type="dxa"/>
+            <w:tcBorders>
+              <w:top w:val="nil"/>
+              <w:left w:val="nil"/>
+              <w:bottom w:val="nil"/>
+              <w:right w:val="nil"/>
+            </w:tcBorders>
+            <w:shd w:val="clear" w:color="auto" w:fill="auto"/>
+            <w:noWrap/>
+            <w:vAlign w:val="bottom"/>
+            <w:hideMark/>
+          </w:tcPr>
+          <w:p>
+            <w:pPr>
+              <w:spacing w:after="0" w:line="240" w:lineRule="auto"/>
+              <w:rPr>
+                <w:rFonts w:ascii="Calibri" w:eastAsia="Times New Roman" w:hAnsi="Calibri" w:cs="Calibri"/>
+                <w:color w:val="000000"/>
+              </w:rPr>
+            </w:pPr>
+            <w:r>
+              <w:rPr>
+                <w:rFonts w:ascii="Calibri" w:eastAsia="Times New Roman" w:hAnsi="Calibri" w:cs="Calibri"/>
+                <w:color w:val="000000"/>
+              </w:rPr>
+              <w:t>food</w:t>
+            </w:r>
+          </w:p>
+        </w:tc>
+        <w:tc>
+          <w:tcPr>
+            <w:tcW w:w="1216" w:type="dxa"/>
+            <w:tcBorders>
+              <w:top w:val="nil"/>
+              <w:left w:val="nil"/>
+              <w:bottom w:val="nil"/>
+              <w:right w:val="nil"/>
+            </w:tcBorders>
+            <w:shd w:val="clear" w:color="auto" w:fill="auto"/>
+            <w:noWrap/>
+            <w:vAlign w:val="bottom"/>
+            <w:hideMark/>
+          </w:tcPr>
+          <w:p>
+            <w:pPr>
+              <w:spacing w:after="0" w:line="240" w:lineRule="auto"/>
+              <w:jc w:val="right"/>
+              <w:rPr>
+                <w:rFonts w:ascii="Calibri" w:eastAsia="Times New Roman" w:hAnsi="Calibri" w:cs="Calibri"/>
+                <w:color w:val="000000"/>
+              </w:rPr>
+            </w:pPr>
+            <w:r>
+              <w:rPr>
+                <w:rFonts w:ascii="Calibri" w:eastAsia="Times New Roman" w:hAnsi="Calibri" w:cs="Calibri"/>
+                <w:color w:val="000000"/>
+              </w:rPr>
+              <w:t>17.00%</w:t>
+            </w:r>
+          </w:p>
+        </w:tc>
+      </w:tr>
+      <w:tr>
+        <w:trPr>
+          <w:trHeight w:val="288"/>
+        </w:trPr>
+        <w:tc>
+          <w:tcPr>
+            <w:tcW w:w="1646" w:type="dxa"/>
+            <w:tcBorders>
+              <w:top w:val="nil"/>
+              <w:left w:val="nil"/>
+              <w:bottom w:val="nil"/>
+              <w:right w:val="nil"/>
+            </w:tcBorders>
+            <w:shd w:val="clear" w:color="auto" w:fill="auto"/>
+            <w:noWrap/>
+            <w:vAlign w:val="bottom"/>
+            <w:hideMark/>
+          </w:tcPr>
+          <w:p>
+            <w:pPr>
+              <w:spacing w:after="0" w:line="240" w:lineRule="auto"/>
+              <w:rPr>
+                <w:rFonts w:ascii="Calibri" w:eastAsia="Times New Roman" w:hAnsi="Calibri" w:cs="Calibri"/>
+                <w:color w:val="000000"/>
+              </w:rPr>
+            </w:pPr>
+            <w:r>
+              <w:rPr>
+                <w:rFonts w:ascii="Calibri" w:eastAsia="Times New Roman" w:hAnsi="Calibri" w:cs="Calibri"/>
+                <w:color w:val="000000"/>
+              </w:rPr>
+              <w:t>journalism</w:t>
+            </w:r>
+          </w:p>
+        </w:tc>
+        <w:tc>
+          <w:tcPr>
+            <w:tcW w:w="1216" w:type="dxa"/>
+            <w:tcBorders>
+              <w:top w:val="nil"/>
+              <w:left w:val="nil"/>
+              <w:bottom w:val="nil"/>
+              <w:right w:val="nil"/>
+            </w:tcBorders>
+            <w:shd w:val="clear" w:color="auto" w:fill="auto"/>
+            <w:noWrap/>
+            <w:vAlign w:val="bottom"/>
+            <w:hideMark/>
+          </w:tcPr>
+          <w:p>
+            <w:pPr>
+              <w:spacing w:after="0" w:line="240" w:lineRule="auto"/>
+              <w:jc w:val="right"/>
+              <w:rPr>
+                <w:rFonts w:ascii="Calibri" w:eastAsia="Times New Roman" w:hAnsi="Calibri" w:cs="Calibri"/>
+                <w:color w:val="000000"/>
+              </w:rPr>
+            </w:pPr>
+            <w:r>
+              <w:rPr>
+                <w:rFonts w:ascii="Calibri" w:eastAsia="Times New Roman" w:hAnsi="Calibri" w:cs="Calibri"/>
+                <w:color w:val="000000"/>
+              </w:rPr>
+              <w:t>0.00%</w:t>
+            </w:r>
+          </w:p>
+        </w:tc>
+      </w:tr>
+      <w:tr>
+        <w:trPr>
+          <w:trHeight w:val="288"/>
+        </w:trPr>
+        <w:tc>
+          <w:tcPr>
+            <w:tcW w:w="1646" w:type="dxa"/>
+            <w:tcBorders>
+              <w:top w:val="single" w:sz="4" w:space="0" w:color="8EA9DB"/>
+              <w:left w:val="nil"/>
+              <w:bottom w:val="nil"/>
+              <w:right w:val="nil"/>
+            </w:tcBorders>
+            <w:shd w:val="clear" w:color="D9E1F2" w:fill="D9E1F2"/>
+            <w:noWrap/>
+            <w:vAlign w:val="bottom"/>
+            <w:hideMark/>
+          </w:tcPr>
+          <w:p>
+            <w:pPr>
+              <w:spacing w:after="0" w:line="240" w:lineRule="auto"/>
+              <w:rPr>
+                <w:rFonts w:ascii="Calibri" w:eastAsia="Times New Roman" w:hAnsi="Calibri" w:cs="Calibri"/>
+                <w:b/>
+                <w:bCs/>
+                <w:color w:val="000000"/>
+              </w:rPr>
+            </w:pPr>
+            <w:r>
+              <w:rPr>
+                <w:rFonts w:ascii="Calibri" w:eastAsia="Times New Roman" w:hAnsi="Calibri" w:cs="Calibri"/>
+                <w:b/>
+                <w:bCs/>
+                <w:color w:val="000000"/>
+              </w:rPr>
+              <w:t>Grand Total</w:t>
+            </w:r>
+          </w:p>
+        </w:tc>
+        <w:tc>
+          <w:tcPr>
+            <w:tcW w:w="1216" w:type="dxa"/>
+            <w:tcBorders>
+              <w:top w:val="single" w:sz="4" w:space="0" w:color="8EA9DB"/>
+              <w:left w:val="nil"/>
+              <w:bottom w:val="nil"/>
+              <w:right w:val="nil"/>
+            </w:tcBorders>
+            <w:shd w:val="clear" w:color="D9E1F2" w:fill="D9E1F2"/>
+            <w:noWrap/>
+            <w:vAlign w:val="bottom"/>
+            <w:hideMark/>
+          </w:tcPr>
+          <w:p>
+            <w:pPr>
+              <w:spacing w:after="0" w:line="240" w:lineRule="auto"/>
+              <w:jc w:val="right"/>
+              <w:rPr>
+                <w:rFonts w:ascii="Calibri" w:eastAsia="Times New Roman" w:hAnsi="Calibri" w:cs="Calibri"/>
+                <w:b/>
+                <w:bCs/>
+                <w:color w:val="000000"/>
+              </w:rPr>
+            </w:pPr>
+            <w:r>
+              <w:rPr>
+                <w:rFonts w:ascii="Calibri" w:eastAsia="Times New Roman" w:hAnsi="Calibri" w:cs="Calibri"/>
+                <w:b/>
+                <w:bCs/>
+                <w:color w:val="000000"/>
+              </w:rPr>
+              <w:t>53.11%</w:t>
+            </w:r>
+          </w:p>
+        </w:tc>
+      </w:tr>
+    </w:tbl>
     <w:p/>
-    <w:p/>
+    <w:p>
+      <w:r>
+        <w:t>The timing of the introduction of the projects had little correlation to the outcome of the campaign.</w:t>
+      </w:r>
+      <w:r>
+        <w:t xml:space="preserve">  If it did one would expect to see successful campaign spikes for campaigns on some quarterly basis.  No such relationship exists.</w:t>
+      </w:r>
+    </w:p>
+    <w:p>
+      <w:r>
+        <w:t>The relationship between failures and successes seem to track in similar relative proportions across the timeline.</w:t>
+      </w:r>
+    </w:p>
+    <w:p>
+      <w:r>
+        <w:rPr>
+          <w:noProof/>
+        </w:rPr>
+        <w:drawing>
+          <wp:inline distT="0" distB="0" distL="0" distR="0" wp14:anchorId="3D17A026" wp14:editId="3A053052">
+            <wp:extent cx="6477761" cy="3017520"/>
+            <wp:effectExtent l="0" t="0" r="0" b="0"/>
+            <wp:docPr id="1" name="Picture 1"/>
+            <wp:cNvGraphicFramePr>
+              <a:graphicFrameLocks xmlns:a="http://schemas.openxmlformats.org/drawingml/2006/main" noChangeAspect="1"/>
+            </wp:cNvGraphicFramePr>
+            <a:graphic xmlns:a="http://schemas.openxmlformats.org/drawingml/2006/main">
+              <a:graphicData uri="http://schemas.openxmlformats.org/drawingml/2006/picture">
+                <pic:pic xmlns:pic="http://schemas.openxmlformats.org/drawingml/2006/picture">
+                  <pic:nvPicPr>
+                    <pic:cNvPr id="0" name="Picture 2"/>
+                    <pic:cNvPicPr>
+                      <a:picLocks noChangeAspect="1" noChangeArrowheads="1"/>
+                    </pic:cNvPicPr>
+                  </pic:nvPicPr>
+                  <pic:blipFill>
+                    <a:blip r:embed="rId5" cstate="print">
+                      <a:extLst>
+                        <a:ext uri="{28A0092B-C50C-407E-A947-70E740481C1C}">
+                          <a14:useLocalDpi xmlns:a14="http://schemas.microsoft.com/office/drawing/2010/main" val="0"/>
+                        </a:ext>
+                      </a:extLst>
+                    </a:blip>
+                    <a:srcRect/>
+                    <a:stretch>
+                      <a:fillRect/>
+                    </a:stretch>
+                  </pic:blipFill>
+                  <pic:spPr bwMode="auto">
+                    <a:xfrm>
+                      <a:off x="0" y="0"/>
+                      <a:ext cx="6538680" cy="3045898"/>
+                    </a:xfrm>
+                    <a:prstGeom prst="rect">
+                      <a:avLst/>
+                    </a:prstGeom>
+                    <a:noFill/>
+                  </pic:spPr>
+                </pic:pic>
+              </a:graphicData>
+            </a:graphic>
+          </wp:inline>
+        </w:drawing>
+      </w:r>
+    </w:p>
+    <w:p>
+      <w:r>
+        <w:t xml:space="preserve"> </w:t>
+      </w:r>
+    </w:p>
     <w:p/>
     <w:p>
       <w:pPr>
         <w:pStyle w:val="Heading1"/>
+        <w:rPr>
+          <w:rFonts w:asciiTheme="minorHAnsi" w:eastAsiaTheme="minorHAnsi" w:hAnsiTheme="minorHAnsi" w:cstheme="minorBidi"/>
+          <w:color w:val="auto"/>
+          <w:sz w:val="22"/>
+          <w:szCs w:val="22"/>
+        </w:rPr>
+      </w:pPr>
+      <w:r>
+        <w:rPr>
+          <w:rFonts w:asciiTheme="minorHAnsi" w:eastAsiaTheme="minorHAnsi" w:hAnsiTheme="minorHAnsi" w:cstheme="minorBidi"/>
+          <w:color w:val="auto"/>
+          <w:sz w:val="22"/>
+          <w:szCs w:val="22"/>
+        </w:rPr>
+        <w:t>Campaigns with higher monetary goals run a greater risk of not meeting their goals. This stands to reason since it is hard to convince sufficient people to support a project to raise the funds for larger cost projects.</w:t>
+      </w:r>
+      <w:r>
+        <w:rPr>
+          <w:rFonts w:asciiTheme="minorHAnsi" w:eastAsiaTheme="minorHAnsi" w:hAnsiTheme="minorHAnsi" w:cstheme="minorBidi"/>
+          <w:color w:val="auto"/>
+          <w:sz w:val="22"/>
+          <w:szCs w:val="22"/>
+        </w:rPr>
+        <w:t xml:space="preserve"> </w:t>
+      </w:r>
+      <w:r>
+        <w:rPr>
+          <w:rFonts w:asciiTheme="minorHAnsi" w:eastAsiaTheme="minorHAnsi" w:hAnsiTheme="minorHAnsi" w:cstheme="minorBidi"/>
+          <w:color w:val="auto"/>
+          <w:sz w:val="22"/>
+          <w:szCs w:val="22"/>
+        </w:rPr>
+        <w:t xml:space="preserve">The chart below shows the rate of success vs </w:t>
+      </w:r>
+      <w:r>
+        <w:rPr>
+          <w:rFonts w:asciiTheme="minorHAnsi" w:eastAsiaTheme="minorHAnsi" w:hAnsiTheme="minorHAnsi" w:cstheme="minorBidi"/>
+          <w:color w:val="auto"/>
+          <w:sz w:val="22"/>
+          <w:szCs w:val="22"/>
+        </w:rPr>
+        <w:t>campaign</w:t>
+      </w:r>
+      <w:r>
+        <w:rPr>
+          <w:rFonts w:asciiTheme="minorHAnsi" w:eastAsiaTheme="minorHAnsi" w:hAnsiTheme="minorHAnsi" w:cstheme="minorBidi"/>
+          <w:color w:val="auto"/>
+          <w:sz w:val="22"/>
+          <w:szCs w:val="22"/>
+        </w:rPr>
+        <w:t xml:space="preserve"> financial goals.  </w:t>
+      </w:r>
+    </w:p>
+    <w:p>
+      <w:pPr>
+        <w:pStyle w:val="Heading1"/>
+        <w:rPr>
+          <w:rFonts w:asciiTheme="minorHAnsi" w:eastAsiaTheme="minorHAnsi" w:hAnsiTheme="minorHAnsi" w:cstheme="minorBidi"/>
+          <w:color w:val="auto"/>
+          <w:sz w:val="22"/>
+          <w:szCs w:val="22"/>
+        </w:rPr>
+      </w:pPr>
+      <w:r>
+        <w:rPr>
+          <w:rFonts w:asciiTheme="minorHAnsi" w:eastAsiaTheme="minorHAnsi" w:hAnsiTheme="minorHAnsi" w:cstheme="minorBidi"/>
+          <w:color w:val="auto"/>
+          <w:sz w:val="22"/>
+          <w:szCs w:val="22"/>
+        </w:rPr>
+        <w:t>Further investigation into the blip at</w:t>
+      </w:r>
+      <w:r>
+        <w:rPr>
+          <w:rFonts w:asciiTheme="minorHAnsi" w:eastAsiaTheme="minorHAnsi" w:hAnsiTheme="minorHAnsi" w:cstheme="minorBidi"/>
+          <w:color w:val="auto"/>
+          <w:sz w:val="22"/>
+          <w:szCs w:val="22"/>
+        </w:rPr>
+        <w:t xml:space="preserve"> </w:t>
+      </w:r>
+      <w:r>
+        <w:rPr>
+          <w:rFonts w:asciiTheme="minorHAnsi" w:eastAsiaTheme="minorHAnsi" w:hAnsiTheme="minorHAnsi" w:cstheme="minorBidi"/>
+          <w:color w:val="auto"/>
+          <w:sz w:val="22"/>
+          <w:szCs w:val="22"/>
+        </w:rPr>
+        <w:t>$</w:t>
+      </w:r>
+      <w:r>
+        <w:rPr>
+          <w:rFonts w:asciiTheme="minorHAnsi" w:eastAsiaTheme="minorHAnsi" w:hAnsiTheme="minorHAnsi" w:cstheme="minorBidi"/>
+          <w:color w:val="auto"/>
+          <w:sz w:val="22"/>
+          <w:szCs w:val="22"/>
+        </w:rPr>
+        <w:t>4</w:t>
+      </w:r>
+      <w:r>
+        <w:rPr>
+          <w:rFonts w:asciiTheme="minorHAnsi" w:eastAsiaTheme="minorHAnsi" w:hAnsiTheme="minorHAnsi" w:cstheme="minorBidi"/>
+          <w:color w:val="auto"/>
+          <w:sz w:val="22"/>
+          <w:szCs w:val="22"/>
+        </w:rPr>
+        <w:t>0k -</w:t>
+      </w:r>
+      <w:r>
+        <w:rPr>
+          <w:rFonts w:asciiTheme="minorHAnsi" w:eastAsiaTheme="minorHAnsi" w:hAnsiTheme="minorHAnsi" w:cstheme="minorBidi"/>
+          <w:color w:val="auto"/>
+          <w:sz w:val="22"/>
+          <w:szCs w:val="22"/>
+        </w:rPr>
+        <w:t xml:space="preserve"> $45k would be of interest.</w:t>
+      </w:r>
+      <w:r>
+        <w:rPr>
+          <w:rFonts w:asciiTheme="minorHAnsi" w:eastAsiaTheme="minorHAnsi" w:hAnsiTheme="minorHAnsi" w:cstheme="minorBidi"/>
+          <w:color w:val="auto"/>
+          <w:sz w:val="22"/>
+          <w:szCs w:val="22"/>
+        </w:rPr>
+        <w:t xml:space="preserve"> It is likely due to a quirk in the sampling data since the detailed view shows projects </w:t>
+      </w:r>
+      <w:r>
+        <w:rPr>
+          <w:rFonts w:asciiTheme="minorHAnsi" w:eastAsiaTheme="minorHAnsi" w:hAnsiTheme="minorHAnsi" w:cstheme="minorBidi"/>
+          <w:color w:val="auto"/>
+          <w:sz w:val="22"/>
+          <w:szCs w:val="22"/>
+        </w:rPr>
+        <w:t>across a few categories and in</w:t>
+      </w:r>
+      <w:r>
+        <w:rPr>
+          <w:rFonts w:asciiTheme="minorHAnsi" w:eastAsiaTheme="minorHAnsi" w:hAnsiTheme="minorHAnsi" w:cstheme="minorBidi"/>
+          <w:color w:val="auto"/>
+          <w:sz w:val="22"/>
+          <w:szCs w:val="22"/>
+        </w:rPr>
+        <w:t xml:space="preserve"> technology as well as entertainment. Previous analysis demonstrated that ‘Entertainment’ campaigns have a high degree of success.</w:t>
+      </w:r>
+      <w:r>
+        <w:rPr>
+          <w:rFonts w:asciiTheme="minorHAnsi" w:eastAsiaTheme="minorHAnsi" w:hAnsiTheme="minorHAnsi" w:cstheme="minorBidi"/>
+          <w:color w:val="auto"/>
+          <w:sz w:val="22"/>
+          <w:szCs w:val="22"/>
+        </w:rPr>
+        <w:t xml:space="preserve"> </w:t>
+      </w:r>
+      <w:r>
+        <w:rPr>
+          <w:rFonts w:asciiTheme="minorHAnsi" w:eastAsiaTheme="minorHAnsi" w:hAnsiTheme="minorHAnsi" w:cstheme="minorBidi"/>
+          <w:color w:val="auto"/>
+          <w:sz w:val="22"/>
+          <w:szCs w:val="22"/>
+        </w:rPr>
+        <w:t xml:space="preserve">If that sample range was more heavily weighted to ‘Entertainment’ that would drive a hypothesis that the category swayed the spike. </w:t>
+      </w:r>
+    </w:p>
+    <w:p>
+      <w:pPr>
+        <w:pStyle w:val="Heading1"/>
+        <w:rPr>
+          <w:rFonts w:asciiTheme="minorHAnsi" w:eastAsiaTheme="minorHAnsi" w:hAnsiTheme="minorHAnsi" w:cstheme="minorBidi"/>
+          <w:color w:val="auto"/>
+          <w:sz w:val="22"/>
+          <w:szCs w:val="22"/>
+        </w:rPr>
       </w:pPr>
     </w:p>
     <w:p>
       <w:pPr>
         <w:pStyle w:val="Heading1"/>
+        <w:rPr>
+          <w:rFonts w:asciiTheme="minorHAnsi" w:eastAsiaTheme="minorHAnsi" w:hAnsiTheme="minorHAnsi" w:cstheme="minorBidi"/>
+          <w:color w:val="auto"/>
+          <w:sz w:val="22"/>
+          <w:szCs w:val="22"/>
+        </w:rPr>
       </w:pPr>
       <w:r>
+        <w:rPr>
+          <w:noProof/>
+        </w:rPr>
+        <w:drawing>
+          <wp:inline distT="0" distB="0" distL="0" distR="0" wp14:anchorId="69B8C599" wp14:editId="552F3651">
+            <wp:extent cx="6595110" cy="3912870"/>
+            <wp:effectExtent l="0" t="0" r="15240" b="11430"/>
+            <wp:docPr id="2" name="Chart 2">
+              <a:extLst xmlns:a="http://schemas.openxmlformats.org/drawingml/2006/main">
+                <a:ext uri="{FF2B5EF4-FFF2-40B4-BE49-F238E27FC236}">
+                  <a16:creationId xmlns:a16="http://schemas.microsoft.com/office/drawing/2014/main" id="{D89F2532-B443-479E-BE31-3DBE5AE5142F}"/>
+                </a:ext>
+              </a:extLst>
+            </wp:docPr>
+            <wp:cNvGraphicFramePr/>
+            <a:graphic xmlns:a="http://schemas.openxmlformats.org/drawingml/2006/main">
+              <a:graphicData uri="http://schemas.openxmlformats.org/drawingml/2006/chart">
+                <c:chart xmlns:c="http://schemas.openxmlformats.org/drawingml/2006/chart" xmlns:r="http://schemas.openxmlformats.org/officeDocument/2006/relationships" r:id="rId6"/>
+              </a:graphicData>
+            </a:graphic>
+          </wp:inline>
+        </w:drawing>
+      </w:r>
+      <w:r>
+        <w:rPr>
+          <w:rFonts w:asciiTheme="minorHAnsi" w:eastAsiaTheme="minorHAnsi" w:hAnsiTheme="minorHAnsi" w:cstheme="minorBidi"/>
+          <w:color w:val="auto"/>
+          <w:sz w:val="22"/>
+          <w:szCs w:val="22"/>
+        </w:rPr>
+        <w:t xml:space="preserve"> </w:t>
+      </w:r>
+    </w:p>
+    <w:p/>
+    <w:p>
+      <w:pPr>
+        <w:rPr>
+          <w:rFonts w:asciiTheme="majorHAnsi" w:eastAsiaTheme="majorEastAsia" w:hAnsiTheme="majorHAnsi" w:cstheme="majorBidi"/>
+          <w:color w:val="2F5496" w:themeColor="accent1" w:themeShade="BF"/>
+          <w:sz w:val="26"/>
+          <w:szCs w:val="26"/>
+        </w:rPr>
+      </w:pPr>
+      <w:r>
+        <w:br w:type="page"/>
+      </w:r>
+    </w:p>
+    <w:p>
+      <w:pPr>
+        <w:pStyle w:val="Heading2"/>
+      </w:pPr>
+      <w:r>
+        <w:lastRenderedPageBreak/>
+        <w:t>Limitations:</w:t>
+      </w:r>
+    </w:p>
+    <w:p/>
+    <w:p>
+      <w:r>
+        <w:t xml:space="preserve">Statistically speaking our sample size </w:t>
+      </w:r>
+      <w:r>
+        <w:t>represents only 1.3% of the total</w:t>
+      </w:r>
+      <w:r>
+        <w:t xml:space="preserve"> population of Kickstart campaigns. </w:t>
+      </w:r>
+      <w:r>
+        <w:t xml:space="preserve"> </w:t>
+      </w:r>
+      <w:r>
+        <w:t>In addition</w:t>
+      </w:r>
+      <w:r>
+        <w:t>,</w:t>
+      </w:r>
+      <w:r>
+        <w:t xml:space="preserve"> this sample</w:t>
+      </w:r>
+      <w:r>
+        <w:t xml:space="preserve"> is heavily weighted to the US</w:t>
+      </w:r>
+      <w:r>
+        <w:t xml:space="preserve"> with 3005 of 4064 entries</w:t>
+      </w:r>
+      <w:r>
+        <w:t xml:space="preserve">. </w:t>
+      </w:r>
+      <w:r>
+        <w:t>In contrast Singapore shows 1, Luxemburg and Belgium 2</w:t>
+      </w:r>
+      <w:r>
+        <w:t xml:space="preserve"> each</w:t>
+      </w:r>
+      <w:r>
+        <w:t>.  One</w:t>
+      </w:r>
+      <w:r>
+        <w:t xml:space="preserve"> cannot determine from this data whether that is proportional to the total population of </w:t>
+      </w:r>
+      <w:r>
+        <w:t>K</w:t>
+      </w:r>
+      <w:r>
+        <w:t xml:space="preserve">ickstarter campaigns. </w:t>
+      </w:r>
+      <w:r>
+        <w:br/>
+      </w:r>
+      <w:r>
+        <w:t>A full third of the campaigns in the sample fall into “theater” category. That should be compared against the total population to see if our results are skewed.</w:t>
+      </w:r>
+    </w:p>
+    <w:p>
+      <w:r>
+        <w:t>S</w:t>
+      </w:r>
+      <w:r>
+        <w:t xml:space="preserve">tatistical analysis </w:t>
+      </w:r>
+      <w:r>
+        <w:t>was done to look at the quantity of backers per campaign for successful vs failed campaigns. It became obvious that success was more likely with more backers. What we cannot determine from this data is WHY donors chose some campaigns over others.</w:t>
+      </w:r>
+      <w:r>
+        <w:br/>
+      </w:r>
+    </w:p>
+    <w:p>
+      <w:pPr>
+        <w:spacing w:line="276" w:lineRule="auto"/>
+      </w:pPr>
+      <w:r>
+        <w:t xml:space="preserve">There are no </w:t>
+      </w:r>
+      <w:r>
+        <w:t xml:space="preserve">web </w:t>
+      </w:r>
+      <w:r>
+        <w:t xml:space="preserve">marketing, advertising or quantity of </w:t>
+      </w:r>
+      <w:r>
+        <w:t>‘</w:t>
+      </w:r>
+      <w:r>
+        <w:t>hits</w:t>
+      </w:r>
+      <w:r>
+        <w:t>’</w:t>
+      </w:r>
+      <w:r>
+        <w:t xml:space="preserve"> data to see if these factors matter.</w:t>
+      </w:r>
+    </w:p>
+    <w:p>
+      <w:pPr>
+        <w:spacing w:line="276" w:lineRule="auto"/>
+      </w:pPr>
+      <w:r>
+        <w:t xml:space="preserve">There are no fields to show us if </w:t>
+      </w:r>
+      <w:r>
+        <w:t>t</w:t>
+      </w:r>
+      <w:r>
+        <w:t xml:space="preserve">here are certain </w:t>
+      </w:r>
+      <w:r>
+        <w:t>entrepreneur</w:t>
+      </w:r>
+      <w:r>
+        <w:t xml:space="preserve">s who </w:t>
+      </w:r>
+      <w:r>
+        <w:t xml:space="preserve">have greater success. Also, the </w:t>
+      </w:r>
+      <w:r>
+        <w:t>entrepreneur</w:t>
+      </w:r>
+      <w:r>
+        <w:t xml:space="preserve">’s quantity of positive or negative reviews. </w:t>
+      </w:r>
+    </w:p>
+    <w:p>
+      <w:pPr>
+        <w:spacing w:line="276" w:lineRule="auto"/>
+      </w:pPr>
+      <w:r>
+        <w:t>Does expected time to market make a difference. People can be impatient.</w:t>
+      </w:r>
+    </w:p>
+    <w:p/>
+    <w:p>
+      <w:pPr>
+        <w:pStyle w:val="Heading2"/>
+      </w:pPr>
+      <w:r>
+        <w:t>Other possible Tables/Graphs</w:t>
+      </w:r>
+      <w:r>
+        <w:t>:</w:t>
+      </w:r>
+    </w:p>
+    <w:p/>
+    <w:p>
+      <w:r>
+        <w:t xml:space="preserve">Average backers per category and subcategory </w:t>
+      </w:r>
+    </w:p>
+    <w:p>
+      <w:r>
+        <w:t>Country percentage successful vs per capita wealth – to see if that mattered</w:t>
+      </w:r>
+      <w:r>
+        <w:t>,</w:t>
+      </w:r>
+      <w:r>
+        <w:t xml:space="preserve"> I used world bank data on per capita GDP for the countries in the sample. The relationship was inconclusive. Mexica and Hong Kong had zero successful projects but only Mexico is poor and neither had many total campaigns.</w:t>
+      </w:r>
+    </w:p>
+    <w:p>
+      <w:r>
+        <w:t>Days open vs state to see if longer time to gather pledges had any effect</w:t>
+      </w:r>
+    </w:p>
+    <w:p>
+      <w:r>
+        <w:t>Goal vs Pledged to identify outliers</w:t>
+      </w:r>
+    </w:p>
+    <w:p/>
+    <w:p>
+      <w:pPr>
+        <w:rPr>
+          <w:rFonts w:asciiTheme="majorHAnsi" w:eastAsiaTheme="majorEastAsia" w:hAnsiTheme="majorHAnsi" w:cstheme="majorBidi"/>
+          <w:color w:val="2F5496" w:themeColor="accent1" w:themeShade="BF"/>
+          <w:sz w:val="32"/>
+          <w:szCs w:val="32"/>
+        </w:rPr>
+      </w:pPr>
+      <w:r>
+        <w:br w:type="page"/>
+      </w:r>
+    </w:p>
+    <w:p>
+      <w:pPr>
+        <w:pStyle w:val="Heading1"/>
+      </w:pPr>
+      <w:r>
+        <w:lastRenderedPageBreak/>
         <w:t>Statistical Analysis</w:t>
       </w:r>
     </w:p>
@@ -1634,7 +2943,6 @@
           <w:p>
             <w:pPr>
               <w:spacing w:after="0" w:line="240" w:lineRule="auto"/>
-              <w:jc w:val="center"/>
               <w:rPr>
                 <w:rFonts w:ascii="Calibri" w:eastAsia="Times New Roman" w:hAnsi="Calibri" w:cs="Calibri"/>
                 <w:color w:val="000000"/>
@@ -1671,7 +2979,6 @@
           <w:p>
             <w:pPr>
               <w:spacing w:after="0" w:line="240" w:lineRule="auto"/>
-              <w:jc w:val="center"/>
               <w:rPr>
                 <w:rFonts w:ascii="Calibri" w:eastAsia="Times New Roman" w:hAnsi="Calibri" w:cs="Calibri"/>
                 <w:color w:val="000000"/>
@@ -1776,7 +3083,6 @@
           <w:p>
             <w:pPr>
               <w:spacing w:after="0" w:line="240" w:lineRule="auto"/>
-              <w:jc w:val="center"/>
               <w:rPr>
                 <w:rFonts w:ascii="Calibri" w:eastAsia="Times New Roman" w:hAnsi="Calibri" w:cs="Calibri"/>
                 <w:color w:val="000000"/>
@@ -1794,9 +3100,54 @@
       </w:tr>
     </w:tbl>
     <w:p/>
+    <w:p>
+      <w:r>
+        <w:t xml:space="preserve">The data above was taken from the workbook.  As you can see both the mean and the median show an order of magnitude difference in the number of backers per campaign. The stark contrast of the Median indicates a severe lack of backers in failed projects since half of them have 4 or fewer backers. The likelihood of </w:t>
+      </w:r>
+      <w:r>
+        <w:t xml:space="preserve">being able to raise money is surely limited when there is little to no interest in the project. </w:t>
+      </w:r>
+      <w:r>
+        <w:t>Even a small goal would be unattainable.</w:t>
+      </w:r>
+    </w:p>
+    <w:p>
+      <w:r>
+        <w:t>There is far greater variability with the successful campaigns; again</w:t>
+      </w:r>
+      <w:r>
+        <w:t>,</w:t>
+      </w:r>
+      <w:r>
+        <w:t xml:space="preserve"> by order(s) of magnitude. The failed projects are limited in terms of quantity of backers so it makes sense that you will not </w:t>
+      </w:r>
+      <w:r>
+        <w:t>see the variability. Successful projects could raise far more in pledged than needed. For example: ‘</w:t>
+      </w:r>
+      <w:r>
+        <w:t>3Doodler: The World's First 3D Printing Pen</w:t>
+      </w:r>
+      <w:r>
+        <w:t>’ raised $</w:t>
+      </w:r>
+      <w:r>
+        <w:t>2</w:t>
+      </w:r>
+      <w:r>
+        <w:t>.</w:t>
+      </w:r>
+      <w:r>
+        <w:t>3</w:t>
+      </w:r>
+      <w:r>
+        <w:t>M for a $30K project! That’s a whopping 7814% funded!</w:t>
+      </w:r>
+    </w:p>
+    <w:p/>
+    <w:p/>
     <w:sectPr>
       <w:pgSz w:w="12240" w:h="15840"/>
-      <w:pgMar w:top="1440" w:right="1440" w:bottom="1440" w:left="1440" w:header="720" w:footer="720" w:gutter="0"/>
+      <w:pgMar w:top="720" w:right="720" w:bottom="720" w:left="720" w:header="720" w:footer="720" w:gutter="0"/>
       <w:cols w:space="720"/>
       <w:docGrid w:linePitch="360"/>
     </w:sectPr>
@@ -2321,10 +3672,75 @@
       <w:szCs w:val="32"/>
     </w:rPr>
   </w:style>
+  <w:style w:type="paragraph" w:styleId="Heading2">
+    <w:name w:val="heading 2"/>
+    <w:basedOn w:val="Normal"/>
+    <w:next w:val="Normal"/>
+    <w:link w:val="Heading2Char"/>
+    <w:uiPriority w:val="9"/>
+    <w:unhideWhenUsed/>
+    <w:qFormat/>
+    <w:rsid w:val="00021CF8"/>
+    <w:pPr>
+      <w:keepNext/>
+      <w:keepLines/>
+      <w:spacing w:before="40" w:after="0"/>
+      <w:outlineLvl w:val="1"/>
+    </w:pPr>
+    <w:rPr>
+      <w:rFonts w:asciiTheme="majorHAnsi" w:eastAsiaTheme="majorEastAsia" w:hAnsiTheme="majorHAnsi" w:cstheme="majorBidi"/>
+      <w:color w:val="2F5496" w:themeColor="accent1" w:themeShade="BF"/>
+      <w:sz w:val="26"/>
+      <w:szCs w:val="26"/>
+    </w:rPr>
+  </w:style>
+  <w:style w:type="paragraph" w:styleId="Heading3">
+    <w:name w:val="heading 3"/>
+    <w:basedOn w:val="Normal"/>
+    <w:next w:val="Normal"/>
+    <w:link w:val="Heading3Char"/>
+    <w:uiPriority w:val="9"/>
+    <w:unhideWhenUsed/>
+    <w:qFormat/>
+    <w:rsid w:val="0014144D"/>
+    <w:pPr>
+      <w:keepNext/>
+      <w:keepLines/>
+      <w:spacing w:before="40" w:after="0"/>
+      <w:outlineLvl w:val="2"/>
+    </w:pPr>
+    <w:rPr>
+      <w:rFonts w:asciiTheme="majorHAnsi" w:eastAsiaTheme="majorEastAsia" w:hAnsiTheme="majorHAnsi" w:cstheme="majorBidi"/>
+      <w:color w:val="1F3763" w:themeColor="accent1" w:themeShade="7F"/>
+      <w:sz w:val="24"/>
+      <w:szCs w:val="24"/>
+    </w:rPr>
+  </w:style>
+  <w:style w:type="paragraph" w:styleId="Heading4">
+    <w:name w:val="heading 4"/>
+    <w:basedOn w:val="Normal"/>
+    <w:next w:val="Normal"/>
+    <w:link w:val="Heading4Char"/>
+    <w:uiPriority w:val="9"/>
+    <w:unhideWhenUsed/>
+    <w:qFormat/>
+    <w:rsid w:val="00767356"/>
+    <w:pPr>
+      <w:keepNext/>
+      <w:keepLines/>
+      <w:spacing w:before="40" w:after="0"/>
+      <w:outlineLvl w:val="3"/>
+    </w:pPr>
+    <w:rPr>
+      <w:rFonts w:asciiTheme="majorHAnsi" w:eastAsiaTheme="majorEastAsia" w:hAnsiTheme="majorHAnsi" w:cstheme="majorBidi"/>
+      <w:i/>
+      <w:iCs/>
+      <w:color w:val="2F5496" w:themeColor="accent1" w:themeShade="BF"/>
+    </w:rPr>
+  </w:style>
   <w:style w:type="character" w:default="1" w:styleId="DefaultParagraphFont">
     <w:name w:val="Default Paragraph Font"/>
     <w:uiPriority w:val="1"/>
-    <w:semiHidden/>
     <w:unhideWhenUsed/>
   </w:style>
   <w:style w:type="table" w:default="1" w:styleId="TableNormal">
@@ -2406,7 +3822,1366 @@
       <w:contextualSpacing/>
     </w:pPr>
   </w:style>
+  <w:style w:type="character" w:customStyle="1" w:styleId="Heading2Char">
+    <w:name w:val="Heading 2 Char"/>
+    <w:basedOn w:val="DefaultParagraphFont"/>
+    <w:link w:val="Heading2"/>
+    <w:uiPriority w:val="9"/>
+    <w:rsid w:val="00021CF8"/>
+    <w:rPr>
+      <w:rFonts w:asciiTheme="majorHAnsi" w:eastAsiaTheme="majorEastAsia" w:hAnsiTheme="majorHAnsi" w:cstheme="majorBidi"/>
+      <w:color w:val="2F5496" w:themeColor="accent1" w:themeShade="BF"/>
+      <w:sz w:val="26"/>
+      <w:szCs w:val="26"/>
+    </w:rPr>
+  </w:style>
+  <w:style w:type="paragraph" w:styleId="NoSpacing">
+    <w:name w:val="No Spacing"/>
+    <w:uiPriority w:val="1"/>
+    <w:qFormat/>
+    <w:rsid w:val="0014144D"/>
+    <w:pPr>
+      <w:spacing w:after="0" w:line="240" w:lineRule="auto"/>
+    </w:pPr>
+  </w:style>
+  <w:style w:type="character" w:customStyle="1" w:styleId="Heading3Char">
+    <w:name w:val="Heading 3 Char"/>
+    <w:basedOn w:val="DefaultParagraphFont"/>
+    <w:link w:val="Heading3"/>
+    <w:uiPriority w:val="9"/>
+    <w:rsid w:val="0014144D"/>
+    <w:rPr>
+      <w:rFonts w:asciiTheme="majorHAnsi" w:eastAsiaTheme="majorEastAsia" w:hAnsiTheme="majorHAnsi" w:cstheme="majorBidi"/>
+      <w:color w:val="1F3763" w:themeColor="accent1" w:themeShade="7F"/>
+      <w:sz w:val="24"/>
+      <w:szCs w:val="24"/>
+    </w:rPr>
+  </w:style>
+  <w:style w:type="character" w:customStyle="1" w:styleId="Heading4Char">
+    <w:name w:val="Heading 4 Char"/>
+    <w:basedOn w:val="DefaultParagraphFont"/>
+    <w:link w:val="Heading4"/>
+    <w:uiPriority w:val="9"/>
+    <w:rsid w:val="00767356"/>
+    <w:rPr>
+      <w:rFonts w:asciiTheme="majorHAnsi" w:eastAsiaTheme="majorEastAsia" w:hAnsiTheme="majorHAnsi" w:cstheme="majorBidi"/>
+      <w:i/>
+      <w:iCs/>
+      <w:color w:val="2F5496" w:themeColor="accent1" w:themeShade="BF"/>
+    </w:rPr>
+  </w:style>
 </w:styles>
+</file>
+
+<file path=word/charts/chart1.xml><?xml version="1.0" encoding="utf-8"?>
+<c:chartSpace xmlns:c="http://schemas.openxmlformats.org/drawingml/2006/chart" xmlns:a="http://schemas.openxmlformats.org/drawingml/2006/main" xmlns:r="http://schemas.openxmlformats.org/officeDocument/2006/relationships" xmlns:c16r2="http://schemas.microsoft.com/office/drawing/2015/06/chart">
+  <c:date1904 val="0"/>
+  <c:lang val="en-US"/>
+  <c:roundedCorners val="0"/>
+  <mc:AlternateContent xmlns:mc="http://schemas.openxmlformats.org/markup-compatibility/2006">
+    <mc:Choice xmlns:c14="http://schemas.microsoft.com/office/drawing/2007/8/2/chart" Requires="c14">
+      <c14:style val="102"/>
+    </mc:Choice>
+    <mc:Fallback>
+      <c:style val="2"/>
+    </mc:Fallback>
+  </mc:AlternateContent>
+  <c:chart>
+    <c:title>
+      <c:tx>
+        <c:rich>
+          <a:bodyPr rot="0" spcFirstLastPara="1" vertOverflow="ellipsis" vert="horz" wrap="square" anchor="ctr" anchorCtr="1"/>
+          <a:lstStyle/>
+          <a:p>
+            <a:pPr>
+              <a:defRPr sz="1400" b="0" i="0" u="none" strike="noStrike" kern="1200" spc="0" baseline="0">
+                <a:solidFill>
+                  <a:schemeClr val="tx1">
+                    <a:lumMod val="65000"/>
+                    <a:lumOff val="35000"/>
+                  </a:schemeClr>
+                </a:solidFill>
+                <a:latin typeface="+mn-lt"/>
+                <a:ea typeface="+mn-ea"/>
+                <a:cs typeface="+mn-cs"/>
+              </a:defRPr>
+            </a:pPr>
+            <a:r>
+              <a:rPr lang="en-US"/>
+              <a:t>Likelihood</a:t>
+            </a:r>
+            <a:r>
+              <a:rPr lang="en-US" baseline="0"/>
+              <a:t> of a Successful Campaign Decreases as Goal Rises</a:t>
+            </a:r>
+            <a:endParaRPr lang="en-US"/>
+          </a:p>
+        </c:rich>
+      </c:tx>
+      <c:overlay val="0"/>
+      <c:spPr>
+        <a:noFill/>
+        <a:ln>
+          <a:noFill/>
+        </a:ln>
+        <a:effectLst/>
+      </c:spPr>
+      <c:txPr>
+        <a:bodyPr rot="0" spcFirstLastPara="1" vertOverflow="ellipsis" vert="horz" wrap="square" anchor="ctr" anchorCtr="1"/>
+        <a:lstStyle/>
+        <a:p>
+          <a:pPr>
+            <a:defRPr sz="1400" b="0" i="0" u="none" strike="noStrike" kern="1200" spc="0" baseline="0">
+              <a:solidFill>
+                <a:schemeClr val="tx1">
+                  <a:lumMod val="65000"/>
+                  <a:lumOff val="35000"/>
+                </a:schemeClr>
+              </a:solidFill>
+              <a:latin typeface="+mn-lt"/>
+              <a:ea typeface="+mn-ea"/>
+              <a:cs typeface="+mn-cs"/>
+            </a:defRPr>
+          </a:pPr>
+          <a:endParaRPr lang="en-US"/>
+        </a:p>
+      </c:txPr>
+    </c:title>
+    <c:autoTitleDeleted val="0"/>
+    <c:plotArea>
+      <c:layout/>
+      <c:scatterChart>
+        <c:scatterStyle val="lineMarker"/>
+        <c:varyColors val="0"/>
+        <c:ser>
+          <c:idx val="0"/>
+          <c:order val="0"/>
+          <c:tx>
+            <c:strRef>
+              <c:f>Bonus!$B$18</c:f>
+              <c:strCache>
+                <c:ptCount val="1"/>
+                <c:pt idx="0">
+                  <c:v>Successful</c:v>
+                </c:pt>
+              </c:strCache>
+            </c:strRef>
+          </c:tx>
+          <c:spPr>
+            <a:ln w="19050" cap="rnd">
+              <a:solidFill>
+                <a:schemeClr val="accent6">
+                  <a:lumMod val="50000"/>
+                </a:schemeClr>
+              </a:solidFill>
+              <a:round/>
+            </a:ln>
+            <a:effectLst/>
+          </c:spPr>
+          <c:marker>
+            <c:symbol val="circle"/>
+            <c:size val="5"/>
+            <c:spPr>
+              <a:solidFill>
+                <a:schemeClr val="accent6">
+                  <a:lumMod val="60000"/>
+                  <a:lumOff val="40000"/>
+                </a:schemeClr>
+              </a:solidFill>
+              <a:ln w="9525">
+                <a:solidFill>
+                  <a:schemeClr val="accent6">
+                    <a:lumMod val="50000"/>
+                  </a:schemeClr>
+                </a:solidFill>
+              </a:ln>
+              <a:effectLst/>
+            </c:spPr>
+          </c:marker>
+          <c:trendline>
+            <c:spPr>
+              <a:ln w="19050" cap="rnd">
+                <a:solidFill>
+                  <a:schemeClr val="accent1"/>
+                </a:solidFill>
+                <a:prstDash val="sysDot"/>
+              </a:ln>
+              <a:effectLst/>
+            </c:spPr>
+            <c:trendlineType val="linear"/>
+            <c:dispRSqr val="1"/>
+            <c:dispEq val="0"/>
+            <c:trendlineLbl>
+              <c:layout>
+                <c:manualLayout>
+                  <c:x val="5.7849844551968073E-2"/>
+                  <c:y val="-6.9383342661524725E-2"/>
+                </c:manualLayout>
+              </c:layout>
+              <c:numFmt formatCode="General" sourceLinked="0"/>
+              <c:spPr>
+                <a:noFill/>
+                <a:ln>
+                  <a:noFill/>
+                </a:ln>
+                <a:effectLst/>
+              </c:spPr>
+              <c:txPr>
+                <a:bodyPr rot="0" spcFirstLastPara="1" vertOverflow="ellipsis" vert="horz" wrap="square" anchor="ctr" anchorCtr="1"/>
+                <a:lstStyle/>
+                <a:p>
+                  <a:pPr>
+                    <a:defRPr sz="900" b="0" i="0" u="none" strike="noStrike" kern="1200" baseline="0">
+                      <a:solidFill>
+                        <a:schemeClr val="tx1">
+                          <a:lumMod val="65000"/>
+                          <a:lumOff val="35000"/>
+                        </a:schemeClr>
+                      </a:solidFill>
+                      <a:latin typeface="+mn-lt"/>
+                      <a:ea typeface="+mn-ea"/>
+                      <a:cs typeface="+mn-cs"/>
+                    </a:defRPr>
+                  </a:pPr>
+                  <a:endParaRPr lang="en-US"/>
+                </a:p>
+              </c:txPr>
+            </c:trendlineLbl>
+          </c:trendline>
+          <c:xVal>
+            <c:numRef>
+              <c:f>Bonus!$A$19:$A$30</c:f>
+              <c:numCache>
+                <c:formatCode>General</c:formatCode>
+                <c:ptCount val="12"/>
+                <c:pt idx="0">
+                  <c:v>1000</c:v>
+                </c:pt>
+                <c:pt idx="1">
+                  <c:v>5000</c:v>
+                </c:pt>
+                <c:pt idx="2">
+                  <c:v>10000</c:v>
+                </c:pt>
+                <c:pt idx="3">
+                  <c:v>15000</c:v>
+                </c:pt>
+                <c:pt idx="4">
+                  <c:v>20000</c:v>
+                </c:pt>
+                <c:pt idx="5">
+                  <c:v>25000</c:v>
+                </c:pt>
+                <c:pt idx="6">
+                  <c:v>30000</c:v>
+                </c:pt>
+                <c:pt idx="7">
+                  <c:v>35000</c:v>
+                </c:pt>
+                <c:pt idx="8">
+                  <c:v>40000</c:v>
+                </c:pt>
+                <c:pt idx="9">
+                  <c:v>45000</c:v>
+                </c:pt>
+                <c:pt idx="10">
+                  <c:v>50000</c:v>
+                </c:pt>
+                <c:pt idx="11">
+                  <c:v>55000</c:v>
+                </c:pt>
+              </c:numCache>
+            </c:numRef>
+          </c:xVal>
+          <c:yVal>
+            <c:numRef>
+              <c:f>Bonus!$B$19:$B$30</c:f>
+              <c:numCache>
+                <c:formatCode>0%</c:formatCode>
+                <c:ptCount val="12"/>
+                <c:pt idx="0">
+                  <c:v>0.71081677704194257</c:v>
+                </c:pt>
+                <c:pt idx="1">
+                  <c:v>0.66005665722379603</c:v>
+                </c:pt>
+                <c:pt idx="2">
+                  <c:v>0.53212290502793291</c:v>
+                </c:pt>
+                <c:pt idx="3">
+                  <c:v>0.47727272727272729</c:v>
+                </c:pt>
+                <c:pt idx="4">
+                  <c:v>0.46766169154228854</c:v>
+                </c:pt>
+                <c:pt idx="5">
+                  <c:v>0.41891891891891891</c:v>
+                </c:pt>
+                <c:pt idx="6">
+                  <c:v>0.40145985401459855</c:v>
+                </c:pt>
+                <c:pt idx="7">
+                  <c:v>0.3902439024390244</c:v>
+                </c:pt>
+                <c:pt idx="8">
+                  <c:v>0.47272727272727272</c:v>
+                </c:pt>
+                <c:pt idx="9">
+                  <c:v>0.48837209302325579</c:v>
+                </c:pt>
+                <c:pt idx="10">
+                  <c:v>0.2857142857142857</c:v>
+                </c:pt>
+                <c:pt idx="11">
+                  <c:v>0.19369369369369369</c:v>
+                </c:pt>
+              </c:numCache>
+            </c:numRef>
+          </c:yVal>
+          <c:smooth val="0"/>
+          <c:extLst>
+            <c:ext xmlns:c16="http://schemas.microsoft.com/office/drawing/2014/chart" uri="{C3380CC4-5D6E-409C-BE32-E72D297353CC}">
+              <c16:uniqueId val="{00000001-9961-4DCA-A471-952CABF6ED4A}"/>
+            </c:ext>
+          </c:extLst>
+        </c:ser>
+        <c:ser>
+          <c:idx val="1"/>
+          <c:order val="1"/>
+          <c:tx>
+            <c:strRef>
+              <c:f>Bonus!$C$18</c:f>
+              <c:strCache>
+                <c:ptCount val="1"/>
+                <c:pt idx="0">
+                  <c:v>Failed</c:v>
+                </c:pt>
+              </c:strCache>
+            </c:strRef>
+          </c:tx>
+          <c:spPr>
+            <a:ln w="19050" cap="rnd">
+              <a:solidFill>
+                <a:srgbClr val="C00000"/>
+              </a:solidFill>
+              <a:round/>
+            </a:ln>
+            <a:effectLst/>
+          </c:spPr>
+          <c:marker>
+            <c:symbol val="circle"/>
+            <c:size val="5"/>
+            <c:spPr>
+              <a:solidFill>
+                <a:srgbClr val="E8B2BA"/>
+              </a:solidFill>
+              <a:ln w="9525">
+                <a:solidFill>
+                  <a:srgbClr val="C00000"/>
+                </a:solidFill>
+              </a:ln>
+              <a:effectLst/>
+            </c:spPr>
+          </c:marker>
+          <c:xVal>
+            <c:numRef>
+              <c:f>Bonus!$A$19:$A$30</c:f>
+              <c:numCache>
+                <c:formatCode>General</c:formatCode>
+                <c:ptCount val="12"/>
+                <c:pt idx="0">
+                  <c:v>1000</c:v>
+                </c:pt>
+                <c:pt idx="1">
+                  <c:v>5000</c:v>
+                </c:pt>
+                <c:pt idx="2">
+                  <c:v>10000</c:v>
+                </c:pt>
+                <c:pt idx="3">
+                  <c:v>15000</c:v>
+                </c:pt>
+                <c:pt idx="4">
+                  <c:v>20000</c:v>
+                </c:pt>
+                <c:pt idx="5">
+                  <c:v>25000</c:v>
+                </c:pt>
+                <c:pt idx="6">
+                  <c:v>30000</c:v>
+                </c:pt>
+                <c:pt idx="7">
+                  <c:v>35000</c:v>
+                </c:pt>
+                <c:pt idx="8">
+                  <c:v>40000</c:v>
+                </c:pt>
+                <c:pt idx="9">
+                  <c:v>45000</c:v>
+                </c:pt>
+                <c:pt idx="10">
+                  <c:v>50000</c:v>
+                </c:pt>
+                <c:pt idx="11">
+                  <c:v>55000</c:v>
+                </c:pt>
+              </c:numCache>
+            </c:numRef>
+          </c:xVal>
+          <c:yVal>
+            <c:numRef>
+              <c:f>Bonus!$C$19:$C$30</c:f>
+              <c:numCache>
+                <c:formatCode>0%</c:formatCode>
+                <c:ptCount val="12"/>
+                <c:pt idx="0">
+                  <c:v>0.24944812362030905</c:v>
+                </c:pt>
+                <c:pt idx="1">
+                  <c:v>0.29745042492917845</c:v>
+                </c:pt>
+                <c:pt idx="2">
+                  <c:v>0.39525139664804471</c:v>
+                </c:pt>
+                <c:pt idx="3">
+                  <c:v>0.40909090909090912</c:v>
+                </c:pt>
+                <c:pt idx="4">
+                  <c:v>0.44776119402985076</c:v>
+                </c:pt>
+                <c:pt idx="5">
+                  <c:v>0.48648648648648651</c:v>
+                </c:pt>
+                <c:pt idx="6">
+                  <c:v>0.46715328467153283</c:v>
+                </c:pt>
+                <c:pt idx="7">
+                  <c:v>0.45121951219512196</c:v>
+                </c:pt>
+                <c:pt idx="8">
+                  <c:v>0.4</c:v>
+                </c:pt>
+                <c:pt idx="9">
+                  <c:v>0.37209302325581395</c:v>
+                </c:pt>
+                <c:pt idx="10">
+                  <c:v>0.52380952380952384</c:v>
+                </c:pt>
+                <c:pt idx="11">
+                  <c:v>0.58108108108108103</c:v>
+                </c:pt>
+              </c:numCache>
+            </c:numRef>
+          </c:yVal>
+          <c:smooth val="0"/>
+          <c:extLst>
+            <c:ext xmlns:c16="http://schemas.microsoft.com/office/drawing/2014/chart" uri="{C3380CC4-5D6E-409C-BE32-E72D297353CC}">
+              <c16:uniqueId val="{00000002-9961-4DCA-A471-952CABF6ED4A}"/>
+            </c:ext>
+          </c:extLst>
+        </c:ser>
+        <c:ser>
+          <c:idx val="2"/>
+          <c:order val="2"/>
+          <c:tx>
+            <c:strRef>
+              <c:f>Bonus!$D$18</c:f>
+              <c:strCache>
+                <c:ptCount val="1"/>
+                <c:pt idx="0">
+                  <c:v>Canceled</c:v>
+                </c:pt>
+              </c:strCache>
+            </c:strRef>
+          </c:tx>
+          <c:spPr>
+            <a:ln w="19050" cap="rnd">
+              <a:solidFill>
+                <a:schemeClr val="accent4">
+                  <a:lumMod val="50000"/>
+                </a:schemeClr>
+              </a:solidFill>
+              <a:round/>
+            </a:ln>
+            <a:effectLst/>
+          </c:spPr>
+          <c:marker>
+            <c:symbol val="circle"/>
+            <c:size val="5"/>
+            <c:spPr>
+              <a:solidFill>
+                <a:srgbClr val="FFFF00"/>
+              </a:solidFill>
+              <a:ln w="9525">
+                <a:solidFill>
+                  <a:schemeClr val="accent4">
+                    <a:lumMod val="50000"/>
+                  </a:schemeClr>
+                </a:solidFill>
+              </a:ln>
+              <a:effectLst/>
+            </c:spPr>
+          </c:marker>
+          <c:xVal>
+            <c:numRef>
+              <c:f>Bonus!$A$19:$A$30</c:f>
+              <c:numCache>
+                <c:formatCode>General</c:formatCode>
+                <c:ptCount val="12"/>
+                <c:pt idx="0">
+                  <c:v>1000</c:v>
+                </c:pt>
+                <c:pt idx="1">
+                  <c:v>5000</c:v>
+                </c:pt>
+                <c:pt idx="2">
+                  <c:v>10000</c:v>
+                </c:pt>
+                <c:pt idx="3">
+                  <c:v>15000</c:v>
+                </c:pt>
+                <c:pt idx="4">
+                  <c:v>20000</c:v>
+                </c:pt>
+                <c:pt idx="5">
+                  <c:v>25000</c:v>
+                </c:pt>
+                <c:pt idx="6">
+                  <c:v>30000</c:v>
+                </c:pt>
+                <c:pt idx="7">
+                  <c:v>35000</c:v>
+                </c:pt>
+                <c:pt idx="8">
+                  <c:v>40000</c:v>
+                </c:pt>
+                <c:pt idx="9">
+                  <c:v>45000</c:v>
+                </c:pt>
+                <c:pt idx="10">
+                  <c:v>50000</c:v>
+                </c:pt>
+                <c:pt idx="11">
+                  <c:v>55000</c:v>
+                </c:pt>
+              </c:numCache>
+            </c:numRef>
+          </c:xVal>
+          <c:yVal>
+            <c:numRef>
+              <c:f>Bonus!$D$19:$D$30</c:f>
+              <c:numCache>
+                <c:formatCode>0%</c:formatCode>
+                <c:ptCount val="12"/>
+                <c:pt idx="0">
+                  <c:v>3.9735099337748346E-2</c:v>
+                </c:pt>
+                <c:pt idx="1">
+                  <c:v>4.2492917847025496E-2</c:v>
+                </c:pt>
+                <c:pt idx="2">
+                  <c:v>7.2625698324022353E-2</c:v>
+                </c:pt>
+                <c:pt idx="3">
+                  <c:v>0.11363636363636363</c:v>
+                </c:pt>
+                <c:pt idx="4">
+                  <c:v>8.45771144278607E-2</c:v>
+                </c:pt>
+                <c:pt idx="5">
+                  <c:v>9.45945945945946E-2</c:v>
+                </c:pt>
+                <c:pt idx="6">
+                  <c:v>0.13138686131386862</c:v>
+                </c:pt>
+                <c:pt idx="7">
+                  <c:v>0.15853658536585366</c:v>
+                </c:pt>
+                <c:pt idx="8">
+                  <c:v>0.12727272727272726</c:v>
+                </c:pt>
+                <c:pt idx="9">
+                  <c:v>0.13953488372093023</c:v>
+                </c:pt>
+                <c:pt idx="10">
+                  <c:v>0.19047619047619047</c:v>
+                </c:pt>
+                <c:pt idx="11">
+                  <c:v>0.22522522522522523</c:v>
+                </c:pt>
+              </c:numCache>
+            </c:numRef>
+          </c:yVal>
+          <c:smooth val="0"/>
+          <c:extLst>
+            <c:ext xmlns:c16="http://schemas.microsoft.com/office/drawing/2014/chart" uri="{C3380CC4-5D6E-409C-BE32-E72D297353CC}">
+              <c16:uniqueId val="{00000003-9961-4DCA-A471-952CABF6ED4A}"/>
+            </c:ext>
+          </c:extLst>
+        </c:ser>
+        <c:dLbls>
+          <c:showLegendKey val="0"/>
+          <c:showVal val="0"/>
+          <c:showCatName val="0"/>
+          <c:showSerName val="0"/>
+          <c:showPercent val="0"/>
+          <c:showBubbleSize val="0"/>
+        </c:dLbls>
+        <c:axId val="458378400"/>
+        <c:axId val="1053766064"/>
+      </c:scatterChart>
+      <c:valAx>
+        <c:axId val="458378400"/>
+        <c:scaling>
+          <c:orientation val="minMax"/>
+        </c:scaling>
+        <c:delete val="0"/>
+        <c:axPos val="b"/>
+        <c:majorGridlines>
+          <c:spPr>
+            <a:ln w="9525" cap="flat" cmpd="sng" algn="ctr">
+              <a:solidFill>
+                <a:schemeClr val="tx1">
+                  <a:lumMod val="15000"/>
+                  <a:lumOff val="85000"/>
+                </a:schemeClr>
+              </a:solidFill>
+              <a:round/>
+            </a:ln>
+            <a:effectLst/>
+          </c:spPr>
+        </c:majorGridlines>
+        <c:numFmt formatCode="&quot;$&quot;#,##0" sourceLinked="0"/>
+        <c:majorTickMark val="none"/>
+        <c:minorTickMark val="none"/>
+        <c:tickLblPos val="nextTo"/>
+        <c:spPr>
+          <a:noFill/>
+          <a:ln w="9525" cap="flat" cmpd="sng" algn="ctr">
+            <a:solidFill>
+              <a:schemeClr val="tx1">
+                <a:lumMod val="25000"/>
+                <a:lumOff val="75000"/>
+              </a:schemeClr>
+            </a:solidFill>
+            <a:round/>
+          </a:ln>
+          <a:effectLst/>
+        </c:spPr>
+        <c:txPr>
+          <a:bodyPr rot="-60000000" spcFirstLastPara="1" vertOverflow="ellipsis" vert="horz" wrap="square" anchor="ctr" anchorCtr="1"/>
+          <a:lstStyle/>
+          <a:p>
+            <a:pPr>
+              <a:defRPr sz="900" b="0" i="0" u="none" strike="noStrike" kern="1200" baseline="0">
+                <a:solidFill>
+                  <a:schemeClr val="tx1">
+                    <a:lumMod val="65000"/>
+                    <a:lumOff val="35000"/>
+                  </a:schemeClr>
+                </a:solidFill>
+                <a:latin typeface="+mn-lt"/>
+                <a:ea typeface="+mn-ea"/>
+                <a:cs typeface="+mn-cs"/>
+              </a:defRPr>
+            </a:pPr>
+            <a:endParaRPr lang="en-US"/>
+          </a:p>
+        </c:txPr>
+        <c:crossAx val="1053766064"/>
+        <c:crosses val="autoZero"/>
+        <c:crossBetween val="midCat"/>
+      </c:valAx>
+      <c:valAx>
+        <c:axId val="1053766064"/>
+        <c:scaling>
+          <c:orientation val="minMax"/>
+        </c:scaling>
+        <c:delete val="0"/>
+        <c:axPos val="l"/>
+        <c:majorGridlines>
+          <c:spPr>
+            <a:ln w="9525" cap="flat" cmpd="sng" algn="ctr">
+              <a:solidFill>
+                <a:schemeClr val="tx1">
+                  <a:lumMod val="15000"/>
+                  <a:lumOff val="85000"/>
+                </a:schemeClr>
+              </a:solidFill>
+              <a:round/>
+            </a:ln>
+            <a:effectLst/>
+          </c:spPr>
+        </c:majorGridlines>
+        <c:numFmt formatCode="0%" sourceLinked="1"/>
+        <c:majorTickMark val="none"/>
+        <c:minorTickMark val="none"/>
+        <c:tickLblPos val="nextTo"/>
+        <c:spPr>
+          <a:noFill/>
+          <a:ln w="9525" cap="flat" cmpd="sng" algn="ctr">
+            <a:solidFill>
+              <a:schemeClr val="tx1">
+                <a:lumMod val="25000"/>
+                <a:lumOff val="75000"/>
+              </a:schemeClr>
+            </a:solidFill>
+            <a:round/>
+          </a:ln>
+          <a:effectLst/>
+        </c:spPr>
+        <c:txPr>
+          <a:bodyPr rot="-60000000" spcFirstLastPara="1" vertOverflow="ellipsis" vert="horz" wrap="square" anchor="ctr" anchorCtr="1"/>
+          <a:lstStyle/>
+          <a:p>
+            <a:pPr>
+              <a:defRPr sz="900" b="0" i="0" u="none" strike="noStrike" kern="1200" baseline="0">
+                <a:solidFill>
+                  <a:schemeClr val="tx1">
+                    <a:lumMod val="65000"/>
+                    <a:lumOff val="35000"/>
+                  </a:schemeClr>
+                </a:solidFill>
+                <a:latin typeface="+mn-lt"/>
+                <a:ea typeface="+mn-ea"/>
+                <a:cs typeface="+mn-cs"/>
+              </a:defRPr>
+            </a:pPr>
+            <a:endParaRPr lang="en-US"/>
+          </a:p>
+        </c:txPr>
+        <c:crossAx val="458378400"/>
+        <c:crosses val="autoZero"/>
+        <c:crossBetween val="midCat"/>
+      </c:valAx>
+      <c:spPr>
+        <a:noFill/>
+        <a:ln>
+          <a:noFill/>
+        </a:ln>
+        <a:effectLst/>
+      </c:spPr>
+    </c:plotArea>
+    <c:legend>
+      <c:legendPos val="b"/>
+      <c:overlay val="0"/>
+      <c:spPr>
+        <a:noFill/>
+        <a:ln>
+          <a:noFill/>
+        </a:ln>
+        <a:effectLst/>
+      </c:spPr>
+      <c:txPr>
+        <a:bodyPr rot="0" spcFirstLastPara="1" vertOverflow="ellipsis" vert="horz" wrap="square" anchor="ctr" anchorCtr="1"/>
+        <a:lstStyle/>
+        <a:p>
+          <a:pPr>
+            <a:defRPr sz="900" b="0" i="0" u="none" strike="noStrike" kern="1200" baseline="0">
+              <a:solidFill>
+                <a:schemeClr val="tx1">
+                  <a:lumMod val="65000"/>
+                  <a:lumOff val="35000"/>
+                </a:schemeClr>
+              </a:solidFill>
+              <a:latin typeface="+mn-lt"/>
+              <a:ea typeface="+mn-ea"/>
+              <a:cs typeface="+mn-cs"/>
+            </a:defRPr>
+          </a:pPr>
+          <a:endParaRPr lang="en-US"/>
+        </a:p>
+      </c:txPr>
+    </c:legend>
+    <c:plotVisOnly val="1"/>
+    <c:dispBlanksAs val="gap"/>
+    <c:showDLblsOverMax val="0"/>
+  </c:chart>
+  <c:spPr>
+    <a:solidFill>
+      <a:schemeClr val="bg1"/>
+    </a:solidFill>
+    <a:ln w="9525" cap="flat" cmpd="sng" algn="ctr">
+      <a:solidFill>
+        <a:schemeClr val="tx1">
+          <a:lumMod val="15000"/>
+          <a:lumOff val="85000"/>
+        </a:schemeClr>
+      </a:solidFill>
+      <a:round/>
+    </a:ln>
+    <a:effectLst/>
+  </c:spPr>
+  <c:txPr>
+    <a:bodyPr/>
+    <a:lstStyle/>
+    <a:p>
+      <a:pPr>
+        <a:defRPr/>
+      </a:pPr>
+      <a:endParaRPr lang="en-US"/>
+    </a:p>
+  </c:txPr>
+  <c:externalData r:id="rId3">
+    <c:autoUpdate val="0"/>
+  </c:externalData>
+</c:chartSpace>
+</file>
+
+<file path=word/charts/colors1.xml><?xml version="1.0" encoding="utf-8"?>
+<cs:colorStyle xmlns:cs="http://schemas.microsoft.com/office/drawing/2012/chartStyle" xmlns:a="http://schemas.openxmlformats.org/drawingml/2006/main" meth="cycle" id="10">
+  <a:schemeClr val="accent1"/>
+  <a:schemeClr val="accent2"/>
+  <a:schemeClr val="accent3"/>
+  <a:schemeClr val="accent4"/>
+  <a:schemeClr val="accent5"/>
+  <a:schemeClr val="accent6"/>
+  <cs:variation/>
+  <cs:variation>
+    <a:lumMod val="60000"/>
+  </cs:variation>
+  <cs:variation>
+    <a:lumMod val="80000"/>
+    <a:lumOff val="20000"/>
+  </cs:variation>
+  <cs:variation>
+    <a:lumMod val="80000"/>
+  </cs:variation>
+  <cs:variation>
+    <a:lumMod val="60000"/>
+    <a:lumOff val="40000"/>
+  </cs:variation>
+  <cs:variation>
+    <a:lumMod val="50000"/>
+  </cs:variation>
+  <cs:variation>
+    <a:lumMod val="70000"/>
+    <a:lumOff val="30000"/>
+  </cs:variation>
+  <cs:variation>
+    <a:lumMod val="70000"/>
+  </cs:variation>
+  <cs:variation>
+    <a:lumMod val="50000"/>
+    <a:lumOff val="50000"/>
+  </cs:variation>
+</cs:colorStyle>
+</file>
+
+<file path=word/charts/style1.xml><?xml version="1.0" encoding="utf-8"?>
+<cs:chartStyle xmlns:cs="http://schemas.microsoft.com/office/drawing/2012/chartStyle" xmlns:a="http://schemas.openxmlformats.org/drawingml/2006/main" id="240">
+  <cs:axisTitle>
+    <cs:lnRef idx="0"/>
+    <cs:fillRef idx="0"/>
+    <cs:effectRef idx="0"/>
+    <cs:fontRef idx="minor">
+      <a:schemeClr val="tx1">
+        <a:lumMod val="65000"/>
+        <a:lumOff val="35000"/>
+      </a:schemeClr>
+    </cs:fontRef>
+    <cs:defRPr sz="1000" kern="1200"/>
+  </cs:axisTitle>
+  <cs:categoryAxis>
+    <cs:lnRef idx="0"/>
+    <cs:fillRef idx="0"/>
+    <cs:effectRef idx="0"/>
+    <cs:fontRef idx="minor">
+      <a:schemeClr val="tx1">
+        <a:lumMod val="65000"/>
+        <a:lumOff val="35000"/>
+      </a:schemeClr>
+    </cs:fontRef>
+    <cs:spPr>
+      <a:ln w="9525" cap="flat" cmpd="sng" algn="ctr">
+        <a:solidFill>
+          <a:schemeClr val="tx1">
+            <a:lumMod val="25000"/>
+            <a:lumOff val="75000"/>
+          </a:schemeClr>
+        </a:solidFill>
+        <a:round/>
+      </a:ln>
+    </cs:spPr>
+    <cs:defRPr sz="900" kern="1200"/>
+  </cs:categoryAxis>
+  <cs:chartArea mods="allowNoFillOverride allowNoLineOverride">
+    <cs:lnRef idx="0"/>
+    <cs:fillRef idx="0"/>
+    <cs:effectRef idx="0"/>
+    <cs:fontRef idx="minor">
+      <a:schemeClr val="tx1"/>
+    </cs:fontRef>
+    <cs:spPr>
+      <a:solidFill>
+        <a:schemeClr val="bg1"/>
+      </a:solidFill>
+      <a:ln w="9525" cap="flat" cmpd="sng" algn="ctr">
+        <a:solidFill>
+          <a:schemeClr val="tx1">
+            <a:lumMod val="15000"/>
+            <a:lumOff val="85000"/>
+          </a:schemeClr>
+        </a:solidFill>
+        <a:round/>
+      </a:ln>
+    </cs:spPr>
+    <cs:defRPr sz="1000" kern="1200"/>
+  </cs:chartArea>
+  <cs:dataLabel>
+    <cs:lnRef idx="0"/>
+    <cs:fillRef idx="0"/>
+    <cs:effectRef idx="0"/>
+    <cs:fontRef idx="minor">
+      <a:schemeClr val="tx1">
+        <a:lumMod val="75000"/>
+        <a:lumOff val="25000"/>
+      </a:schemeClr>
+    </cs:fontRef>
+    <cs:defRPr sz="900" kern="1200"/>
+  </cs:dataLabel>
+  <cs:dataLabelCallout>
+    <cs:lnRef idx="0"/>
+    <cs:fillRef idx="0"/>
+    <cs:effectRef idx="0"/>
+    <cs:fontRef idx="minor">
+      <a:schemeClr val="dk1">
+        <a:lumMod val="65000"/>
+        <a:lumOff val="35000"/>
+      </a:schemeClr>
+    </cs:fontRef>
+    <cs:spPr>
+      <a:solidFill>
+        <a:schemeClr val="lt1"/>
+      </a:solidFill>
+      <a:ln>
+        <a:solidFill>
+          <a:schemeClr val="dk1">
+            <a:lumMod val="25000"/>
+            <a:lumOff val="75000"/>
+          </a:schemeClr>
+        </a:solidFill>
+      </a:ln>
+    </cs:spPr>
+    <cs:defRPr sz="900" kern="1200"/>
+    <cs:bodyPr rot="0" spcFirstLastPara="1" vertOverflow="clip" horzOverflow="clip" vert="horz" wrap="square" lIns="36576" tIns="18288" rIns="36576" bIns="18288" anchor="ctr" anchorCtr="1">
+      <a:spAutoFit/>
+    </cs:bodyPr>
+  </cs:dataLabelCallout>
+  <cs:dataPoint>
+    <cs:lnRef idx="0"/>
+    <cs:fillRef idx="1">
+      <cs:styleClr val="auto"/>
+    </cs:fillRef>
+    <cs:effectRef idx="0"/>
+    <cs:fontRef idx="minor">
+      <a:schemeClr val="tx1"/>
+    </cs:fontRef>
+  </cs:dataPoint>
+  <cs:dataPoint3D>
+    <cs:lnRef idx="0"/>
+    <cs:fillRef idx="1">
+      <cs:styleClr val="auto"/>
+    </cs:fillRef>
+    <cs:effectRef idx="0"/>
+    <cs:fontRef idx="minor">
+      <a:schemeClr val="tx1"/>
+    </cs:fontRef>
+  </cs:dataPoint3D>
+  <cs:dataPointLine>
+    <cs:lnRef idx="0">
+      <cs:styleClr val="auto"/>
+    </cs:lnRef>
+    <cs:fillRef idx="1"/>
+    <cs:effectRef idx="0"/>
+    <cs:fontRef idx="minor">
+      <a:schemeClr val="tx1"/>
+    </cs:fontRef>
+    <cs:spPr>
+      <a:ln w="19050" cap="rnd">
+        <a:solidFill>
+          <a:schemeClr val="phClr"/>
+        </a:solidFill>
+        <a:round/>
+      </a:ln>
+    </cs:spPr>
+  </cs:dataPointLine>
+  <cs:dataPointMarker>
+    <cs:lnRef idx="0">
+      <cs:styleClr val="auto"/>
+    </cs:lnRef>
+    <cs:fillRef idx="1">
+      <cs:styleClr val="auto"/>
+    </cs:fillRef>
+    <cs:effectRef idx="0"/>
+    <cs:fontRef idx="minor">
+      <a:schemeClr val="tx1"/>
+    </cs:fontRef>
+    <cs:spPr>
+      <a:ln w="9525">
+        <a:solidFill>
+          <a:schemeClr val="phClr"/>
+        </a:solidFill>
+      </a:ln>
+    </cs:spPr>
+  </cs:dataPointMarker>
+  <cs:dataPointMarkerLayout symbol="circle" size="5"/>
+  <cs:dataPointWireframe>
+    <cs:lnRef idx="0">
+      <cs:styleClr val="auto"/>
+    </cs:lnRef>
+    <cs:fillRef idx="0"/>
+    <cs:effectRef idx="0"/>
+    <cs:fontRef idx="minor">
+      <a:schemeClr val="dk1"/>
+    </cs:fontRef>
+    <cs:spPr>
+      <a:ln w="9525" cap="rnd">
+        <a:solidFill>
+          <a:schemeClr val="phClr"/>
+        </a:solidFill>
+        <a:round/>
+      </a:ln>
+    </cs:spPr>
+  </cs:dataPointWireframe>
+  <cs:dataTable>
+    <cs:lnRef idx="0"/>
+    <cs:fillRef idx="0"/>
+    <cs:effectRef idx="0"/>
+    <cs:fontRef idx="minor">
+      <a:schemeClr val="tx1">
+        <a:lumMod val="65000"/>
+        <a:lumOff val="35000"/>
+      </a:schemeClr>
+    </cs:fontRef>
+    <cs:spPr>
+      <a:noFill/>
+      <a:ln w="9525" cap="flat" cmpd="sng" algn="ctr">
+        <a:solidFill>
+          <a:schemeClr val="tx1">
+            <a:lumMod val="15000"/>
+            <a:lumOff val="85000"/>
+          </a:schemeClr>
+        </a:solidFill>
+        <a:round/>
+      </a:ln>
+    </cs:spPr>
+    <cs:defRPr sz="900" kern="1200"/>
+  </cs:dataTable>
+  <cs:downBar>
+    <cs:lnRef idx="0"/>
+    <cs:fillRef idx="0"/>
+    <cs:effectRef idx="0"/>
+    <cs:fontRef idx="minor">
+      <a:schemeClr val="tx1"/>
+    </cs:fontRef>
+    <cs:spPr>
+      <a:solidFill>
+        <a:schemeClr val="dk1">
+          <a:lumMod val="75000"/>
+          <a:lumOff val="25000"/>
+        </a:schemeClr>
+      </a:solidFill>
+      <a:ln w="9525" cap="flat" cmpd="sng" algn="ctr">
+        <a:solidFill>
+          <a:schemeClr val="tx1">
+            <a:lumMod val="65000"/>
+            <a:lumOff val="35000"/>
+          </a:schemeClr>
+        </a:solidFill>
+        <a:round/>
+      </a:ln>
+    </cs:spPr>
+  </cs:downBar>
+  <cs:dropLine>
+    <cs:lnRef idx="0"/>
+    <cs:fillRef idx="0"/>
+    <cs:effectRef idx="0"/>
+    <cs:fontRef idx="minor">
+      <a:schemeClr val="tx1"/>
+    </cs:fontRef>
+    <cs:spPr>
+      <a:ln w="9525" cap="flat" cmpd="sng" algn="ctr">
+        <a:solidFill>
+          <a:schemeClr val="tx1">
+            <a:lumMod val="35000"/>
+            <a:lumOff val="65000"/>
+          </a:schemeClr>
+        </a:solidFill>
+        <a:round/>
+      </a:ln>
+    </cs:spPr>
+  </cs:dropLine>
+  <cs:errorBar>
+    <cs:lnRef idx="0"/>
+    <cs:fillRef idx="0"/>
+    <cs:effectRef idx="0"/>
+    <cs:fontRef idx="minor">
+      <a:schemeClr val="tx1"/>
+    </cs:fontRef>
+    <cs:spPr>
+      <a:ln w="9525" cap="flat" cmpd="sng" algn="ctr">
+        <a:solidFill>
+          <a:schemeClr val="tx1">
+            <a:lumMod val="65000"/>
+            <a:lumOff val="35000"/>
+          </a:schemeClr>
+        </a:solidFill>
+        <a:round/>
+      </a:ln>
+    </cs:spPr>
+  </cs:errorBar>
+  <cs:floor>
+    <cs:lnRef idx="0"/>
+    <cs:fillRef idx="0"/>
+    <cs:effectRef idx="0"/>
+    <cs:fontRef idx="minor">
+      <a:schemeClr val="tx1"/>
+    </cs:fontRef>
+    <cs:spPr>
+      <a:noFill/>
+      <a:ln>
+        <a:noFill/>
+      </a:ln>
+    </cs:spPr>
+  </cs:floor>
+  <cs:gridlineMajor>
+    <cs:lnRef idx="0"/>
+    <cs:fillRef idx="0"/>
+    <cs:effectRef idx="0"/>
+    <cs:fontRef idx="minor">
+      <a:schemeClr val="tx1"/>
+    </cs:fontRef>
+    <cs:spPr>
+      <a:ln w="9525" cap="flat" cmpd="sng" algn="ctr">
+        <a:solidFill>
+          <a:schemeClr val="tx1">
+            <a:lumMod val="15000"/>
+            <a:lumOff val="85000"/>
+          </a:schemeClr>
+        </a:solidFill>
+        <a:round/>
+      </a:ln>
+    </cs:spPr>
+  </cs:gridlineMajor>
+  <cs:gridlineMinor>
+    <cs:lnRef idx="0"/>
+    <cs:fillRef idx="0"/>
+    <cs:effectRef idx="0"/>
+    <cs:fontRef idx="minor">
+      <a:schemeClr val="tx1"/>
+    </cs:fontRef>
+    <cs:spPr>
+      <a:ln w="9525" cap="flat" cmpd="sng" algn="ctr">
+        <a:solidFill>
+          <a:schemeClr val="tx1">
+            <a:lumMod val="5000"/>
+            <a:lumOff val="95000"/>
+          </a:schemeClr>
+        </a:solidFill>
+        <a:round/>
+      </a:ln>
+    </cs:spPr>
+  </cs:gridlineMinor>
+  <cs:hiLoLine>
+    <cs:lnRef idx="0"/>
+    <cs:fillRef idx="0"/>
+    <cs:effectRef idx="0"/>
+    <cs:fontRef idx="minor">
+      <a:schemeClr val="tx1"/>
+    </cs:fontRef>
+    <cs:spPr>
+      <a:ln w="9525" cap="flat" cmpd="sng" algn="ctr">
+        <a:solidFill>
+          <a:schemeClr val="tx1">
+            <a:lumMod val="50000"/>
+            <a:lumOff val="50000"/>
+          </a:schemeClr>
+        </a:solidFill>
+        <a:round/>
+      </a:ln>
+    </cs:spPr>
+  </cs:hiLoLine>
+  <cs:leaderLine>
+    <cs:lnRef idx="0"/>
+    <cs:fillRef idx="0"/>
+    <cs:effectRef idx="0"/>
+    <cs:fontRef idx="minor">
+      <a:schemeClr val="tx1"/>
+    </cs:fontRef>
+    <cs:spPr>
+      <a:ln w="9525" cap="flat" cmpd="sng" algn="ctr">
+        <a:solidFill>
+          <a:schemeClr val="tx1">
+            <a:lumMod val="35000"/>
+            <a:lumOff val="65000"/>
+          </a:schemeClr>
+        </a:solidFill>
+        <a:round/>
+      </a:ln>
+    </cs:spPr>
+  </cs:leaderLine>
+  <cs:legend>
+    <cs:lnRef idx="0"/>
+    <cs:fillRef idx="0"/>
+    <cs:effectRef idx="0"/>
+    <cs:fontRef idx="minor">
+      <a:schemeClr val="tx1">
+        <a:lumMod val="65000"/>
+        <a:lumOff val="35000"/>
+      </a:schemeClr>
+    </cs:fontRef>
+    <cs:defRPr sz="900" kern="1200"/>
+  </cs:legend>
+  <cs:plotArea mods="allowNoFillOverride allowNoLineOverride">
+    <cs:lnRef idx="0"/>
+    <cs:fillRef idx="0"/>
+    <cs:effectRef idx="0"/>
+    <cs:fontRef idx="minor">
+      <a:schemeClr val="tx1"/>
+    </cs:fontRef>
+  </cs:plotArea>
+  <cs:plotArea3D mods="allowNoFillOverride allowNoLineOverride">
+    <cs:lnRef idx="0"/>
+    <cs:fillRef idx="0"/>
+    <cs:effectRef idx="0"/>
+    <cs:fontRef idx="minor">
+      <a:schemeClr val="tx1"/>
+    </cs:fontRef>
+  </cs:plotArea3D>
+  <cs:seriesAxis>
+    <cs:lnRef idx="0"/>
+    <cs:fillRef idx="0"/>
+    <cs:effectRef idx="0"/>
+    <cs:fontRef idx="minor">
+      <a:schemeClr val="tx1">
+        <a:lumMod val="65000"/>
+        <a:lumOff val="35000"/>
+      </a:schemeClr>
+    </cs:fontRef>
+    <cs:defRPr sz="900" kern="1200"/>
+  </cs:seriesAxis>
+  <cs:seriesLine>
+    <cs:lnRef idx="0"/>
+    <cs:fillRef idx="0"/>
+    <cs:effectRef idx="0"/>
+    <cs:fontRef idx="minor">
+      <a:schemeClr val="tx1"/>
+    </cs:fontRef>
+    <cs:spPr>
+      <a:ln w="9525" cap="flat" cmpd="sng" algn="ctr">
+        <a:solidFill>
+          <a:schemeClr val="tx1">
+            <a:lumMod val="35000"/>
+            <a:lumOff val="65000"/>
+          </a:schemeClr>
+        </a:solidFill>
+        <a:round/>
+      </a:ln>
+    </cs:spPr>
+  </cs:seriesLine>
+  <cs:title>
+    <cs:lnRef idx="0"/>
+    <cs:fillRef idx="0"/>
+    <cs:effectRef idx="0"/>
+    <cs:fontRef idx="minor">
+      <a:schemeClr val="tx1">
+        <a:lumMod val="65000"/>
+        <a:lumOff val="35000"/>
+      </a:schemeClr>
+    </cs:fontRef>
+    <cs:defRPr sz="1400" b="0" kern="1200" spc="0" baseline="0"/>
+  </cs:title>
+  <cs:trendline>
+    <cs:lnRef idx="0">
+      <cs:styleClr val="auto"/>
+    </cs:lnRef>
+    <cs:fillRef idx="0"/>
+    <cs:effectRef idx="0"/>
+    <cs:fontRef idx="minor">
+      <a:schemeClr val="tx1"/>
+    </cs:fontRef>
+    <cs:spPr>
+      <a:ln w="19050" cap="rnd">
+        <a:solidFill>
+          <a:schemeClr val="phClr"/>
+        </a:solidFill>
+        <a:prstDash val="sysDot"/>
+      </a:ln>
+    </cs:spPr>
+  </cs:trendline>
+  <cs:trendlineLabel>
+    <cs:lnRef idx="0"/>
+    <cs:fillRef idx="0"/>
+    <cs:effectRef idx="0"/>
+    <cs:fontRef idx="minor">
+      <a:schemeClr val="tx1">
+        <a:lumMod val="65000"/>
+        <a:lumOff val="35000"/>
+      </a:schemeClr>
+    </cs:fontRef>
+    <cs:defRPr sz="900" kern="1200"/>
+  </cs:trendlineLabel>
+  <cs:upBar>
+    <cs:lnRef idx="0"/>
+    <cs:fillRef idx="0"/>
+    <cs:effectRef idx="0"/>
+    <cs:fontRef idx="minor">
+      <a:schemeClr val="tx1"/>
+    </cs:fontRef>
+    <cs:spPr>
+      <a:solidFill>
+        <a:schemeClr val="lt1"/>
+      </a:solidFill>
+      <a:ln w="9525" cap="flat" cmpd="sng" algn="ctr">
+        <a:solidFill>
+          <a:schemeClr val="tx1">
+            <a:lumMod val="65000"/>
+            <a:lumOff val="35000"/>
+          </a:schemeClr>
+        </a:solidFill>
+        <a:round/>
+      </a:ln>
+    </cs:spPr>
+  </cs:upBar>
+  <cs:valueAxis>
+    <cs:lnRef idx="0"/>
+    <cs:fillRef idx="0"/>
+    <cs:effectRef idx="0"/>
+    <cs:fontRef idx="minor">
+      <a:schemeClr val="tx1">
+        <a:lumMod val="65000"/>
+        <a:lumOff val="35000"/>
+      </a:schemeClr>
+    </cs:fontRef>
+    <cs:spPr>
+      <a:ln w="9525" cap="flat" cmpd="sng" algn="ctr">
+        <a:solidFill>
+          <a:schemeClr val="tx1">
+            <a:lumMod val="25000"/>
+            <a:lumOff val="75000"/>
+          </a:schemeClr>
+        </a:solidFill>
+        <a:round/>
+      </a:ln>
+    </cs:spPr>
+    <cs:defRPr sz="900" kern="1200"/>
+  </cs:valueAxis>
+  <cs:wall>
+    <cs:lnRef idx="0"/>
+    <cs:fillRef idx="0"/>
+    <cs:effectRef idx="0"/>
+    <cs:fontRef idx="minor">
+      <a:schemeClr val="tx1"/>
+    </cs:fontRef>
+    <cs:spPr>
+      <a:noFill/>
+      <a:ln>
+        <a:noFill/>
+      </a:ln>
+    </cs:spPr>
+  </cs:wall>
+</cs:chartStyle>
 </file>
 
 <file path=word/theme/theme1.xml><?xml version="1.0" encoding="utf-8"?>

</xml_diff>